<commit_message>
Changed Resume download file and svg styling
</commit_message>
<xml_diff>
--- a/src/assets/ResumeDOCX.docx
+++ b/src/assets/ResumeDOCX.docx
@@ -1,106 +1,74 @@
 
 <file path=word/document.xml><?xml version="1.0" encoding="utf-8"?>
-<w:document xmlns:mc="http://schemas.openxmlformats.org/markup-compatibility/2006" xmlns:o="urn:schemas-microsoft-com:office:office" xmlns:r="http://schemas.openxmlformats.org/officeDocument/2006/relationships" xmlns:m="http://schemas.openxmlformats.org/officeDocument/2006/math" xmlns:v="urn:schemas-microsoft-com:vml" xmlns:wp="http://schemas.openxmlformats.org/drawingml/2006/wordprocessingDrawing" xmlns:w10="urn:schemas-microsoft-com:office:word" xmlns:w="http://schemas.openxmlformats.org/wordprocessingml/2006/main" xmlns:wne="http://schemas.microsoft.com/office/word/2006/wordml" xmlns:sl="http://schemas.openxmlformats.org/schemaLibrary/2006/main" xmlns:a="http://schemas.openxmlformats.org/drawingml/2006/main" xmlns:pic="http://schemas.openxmlformats.org/drawingml/2006/picture" xmlns:c="http://schemas.openxmlformats.org/drawingml/2006/chart" xmlns:lc="http://schemas.openxmlformats.org/drawingml/2006/lockedCanvas" xmlns:dgm="http://schemas.openxmlformats.org/drawingml/2006/diagram" xmlns:wps="http://schemas.microsoft.com/office/word/2010/wordprocessingShape" xmlns:wpg="http://schemas.microsoft.com/office/word/2010/wordprocessingGroup" xmlns:w14="http://schemas.microsoft.com/office/word/2010/wordml" xmlns:w15="http://schemas.microsoft.com/office/word/2012/wordml">
+<w:document xmlns:wpc="http://schemas.microsoft.com/office/word/2010/wordprocessingCanvas" xmlns:cx="http://schemas.microsoft.com/office/drawing/2014/chartex" xmlns:cx1="http://schemas.microsoft.com/office/drawing/2015/9/8/chartex" xmlns:cx2="http://schemas.microsoft.com/office/drawing/2015/10/21/chartex" xmlns:cx3="http://schemas.microsoft.com/office/drawing/2016/5/9/chartex" xmlns:cx4="http://schemas.microsoft.com/office/drawing/2016/5/10/chartex" xmlns:cx5="http://schemas.microsoft.com/office/drawing/2016/5/11/chartex" xmlns:cx6="http://schemas.microsoft.com/office/drawing/2016/5/12/chartex" xmlns:cx7="http://schemas.microsoft.com/office/drawing/2016/5/13/chartex" xmlns:cx8="http://schemas.microsoft.com/office/drawing/2016/5/14/chartex" xmlns:mc="http://schemas.openxmlformats.org/markup-compatibility/2006" xmlns:aink="http://schemas.microsoft.com/office/drawing/2016/ink" xmlns:am3d="http://schemas.microsoft.com/office/drawing/2017/model3d" xmlns:o="urn:schemas-microsoft-com:office:office" xmlns:oel="http://schemas.microsoft.com/office/2019/extlst" xmlns:r="http://schemas.openxmlformats.org/officeDocument/2006/relationships" xmlns:m="http://schemas.openxmlformats.org/officeDocument/2006/math" xmlns:v="urn:schemas-microsoft-com:vml" xmlns:wp14="http://schemas.microsoft.com/office/word/2010/wordprocessingDrawing" xmlns:wp="http://schemas.openxmlformats.org/drawingml/2006/wordprocessingDrawing" xmlns:w10="urn:schemas-microsoft-com:office:word" xmlns:w="http://schemas.openxmlformats.org/wordprocessingml/2006/main" xmlns:w14="http://schemas.microsoft.com/office/word/2010/wordml" xmlns:w15="http://schemas.microsoft.com/office/word/2012/wordml" xmlns:w16cex="http://schemas.microsoft.com/office/word/2018/wordml/cex" xmlns:w16cid="http://schemas.microsoft.com/office/word/2016/wordml/cid" xmlns:w16="http://schemas.microsoft.com/office/word/2018/wordml" xmlns:w16sdtdh="http://schemas.microsoft.com/office/word/2020/wordml/sdtdatahash" xmlns:w16se="http://schemas.microsoft.com/office/word/2015/wordml/symex" xmlns:wpg="http://schemas.microsoft.com/office/word/2010/wordprocessingGroup" xmlns:wpi="http://schemas.microsoft.com/office/word/2010/wordprocessingInk" xmlns:wne="http://schemas.microsoft.com/office/word/2006/wordml" xmlns:wps="http://schemas.microsoft.com/office/word/2010/wordprocessingShape" mc:Ignorable="w14 w15 w16se w16cid w16 w16cex w16sdtdh wp14">
   <w:body>
     <w:p>
-      <w:pPr>
-        <w:rPr/>
-      </w:pPr>
       <w:r>
         <w:rPr>
           <w:sz w:val="36"/>
           <w:szCs w:val="36"/>
-          <w:rtl w:val="0"/>
-        </w:rPr>
-        <w:t xml:space="preserve">David Williford</w:t>
+        </w:rPr>
+        <w:t>David Williford</w:t>
+      </w:r>
+      <w:r>
+        <w:rPr>
+          <w:sz w:val="36"/>
+          <w:szCs w:val="36"/>
+        </w:rPr>
         <w:tab/>
+      </w:r>
+      <w:r>
+        <w:rPr>
+          <w:sz w:val="36"/>
+          <w:szCs w:val="36"/>
+        </w:rPr>
         <w:tab/>
+      </w:r>
+      <w:r>
+        <w:rPr>
+          <w:sz w:val="36"/>
+          <w:szCs w:val="36"/>
+        </w:rPr>
         <w:tab/>
         <w:t xml:space="preserve"> </w:t>
       </w:r>
+      <w:hyperlink r:id="rId5">
+        <w:r>
+          <w:rPr>
+            <w:color w:val="1155CC"/>
+            <w:u w:val="single"/>
+          </w:rPr>
+          <w:t>WillifordD21@sudents.ecu.edu</w:t>
+        </w:r>
+      </w:hyperlink>
+      <w:r>
+        <w:t xml:space="preserve">  |  (919) 709-5700  </w:t>
+      </w:r>
+    </w:p>
+    <w:p/>
+    <w:p>
       <w:hyperlink r:id="rId6">
         <w:r>
           <w:rPr>
-            <w:color w:val="1155cc"/>
+            <w:color w:val="1155CC"/>
             <w:u w:val="single"/>
-            <w:rtl w:val="0"/>
           </w:rPr>
-          <w:t xml:space="preserve">WillifordD21@sudents.ecu.edu</w:t>
+          <w:t>Personal Website</w:t>
         </w:r>
       </w:hyperlink>
-      <w:r>
-        <w:rPr>
-          <w:rtl w:val="0"/>
-        </w:rPr>
-        <w:t xml:space="preserve">  |  (919) 709-5700</w:t>
-      </w:r>
-      <w:r>
-        <w:rPr>
-          <w:rtl w:val="0"/>
-        </w:rPr>
-        <w:t xml:space="preserve">  </w:t>
-      </w:r>
-    </w:p>
-    <w:p>
-      <w:pPr>
-        <w:rPr/>
-      </w:pPr>
-      <w:r>
-        <w:rPr>
-          <w:rtl w:val="0"/>
-        </w:rPr>
-      </w:r>
-    </w:p>
-    <w:p>
-      <w:pPr>
-        <w:rPr/>
-      </w:pPr>
+    </w:p>
+    <w:p>
       <w:hyperlink r:id="rId7">
         <w:r>
           <w:rPr>
-            <w:color w:val="1155cc"/>
+            <w:color w:val="1155CC"/>
             <w:u w:val="single"/>
-            <w:rtl w:val="0"/>
           </w:rPr>
-          <w:t xml:space="preserve">My Personal Website</w:t>
+          <w:t>LinkedIn</w:t>
         </w:r>
       </w:hyperlink>
-      <w:r>
-        <w:rPr>
-          <w:rtl w:val="0"/>
-        </w:rPr>
-      </w:r>
-    </w:p>
-    <w:p>
-      <w:pPr>
-        <w:rPr/>
-      </w:pPr>
-      <w:hyperlink r:id="rId8">
-        <w:r>
-          <w:rPr>
-            <w:color w:val="1155cc"/>
-            <w:u w:val="single"/>
-            <w:rtl w:val="0"/>
-          </w:rPr>
-          <w:t xml:space="preserve">LinkedIn</w:t>
-        </w:r>
-      </w:hyperlink>
-      <w:r>
-        <w:rPr>
-          <w:rtl w:val="0"/>
-        </w:rPr>
-      </w:r>
-    </w:p>
-    <w:p>
-      <w:pPr>
-        <w:rPr/>
-      </w:pPr>
-      <w:r>
-        <w:rPr>
-          <w:rtl w:val="0"/>
-        </w:rPr>
-      </w:r>
-    </w:p>
+    </w:p>
+    <w:p/>
     <w:p>
       <w:pPr>
         <w:spacing w:line="240" w:lineRule="auto"/>
@@ -113,9 +81,8 @@
         <w:rPr>
           <w:sz w:val="28"/>
           <w:szCs w:val="28"/>
-          <w:rtl w:val="0"/>
-        </w:rPr>
-        <w:t xml:space="preserve">Relevant Experience</w:t>
+        </w:rPr>
+        <w:t>Relevant Experience</w:t>
       </w:r>
     </w:p>
     <w:p>
@@ -123,62 +90,31 @@
         <w:widowControl w:val="0"/>
         <w:spacing w:line="60" w:lineRule="auto"/>
         <w:rPr>
-          <w:b w:val="1"/>
+          <w:b/>
           <w:sz w:val="28"/>
           <w:szCs w:val="28"/>
         </w:rPr>
       </w:pPr>
       <w:r>
-        <w:pict>
-          <v:rect style="width:0.0pt;height:1.5pt" o:hr="t" o:hrstd="t" o:hralign="center" fillcolor="#A0A0A0" stroked="f"/>
+        <w:pict w14:anchorId="5291B835">
+          <v:rect id="_x0000_i1025" style="width:0;height:1.5pt" o:hralign="center" o:hrstd="t" o:hr="t" fillcolor="#a0a0a0" stroked="f"/>
         </w:pict>
       </w:r>
-      <w:r>
-        <w:rPr>
-          <w:rtl w:val="0"/>
-        </w:rPr>
-      </w:r>
-    </w:p>
-    <w:p>
-      <w:pPr>
-        <w:rPr/>
-      </w:pPr>
-      <w:r>
-        <w:rPr>
-          <w:b w:val="1"/>
-          <w:rtl w:val="0"/>
-        </w:rPr>
-        <w:t xml:space="preserve">Software Engineer Intern</w:t>
-      </w:r>
-      <w:r>
-        <w:rPr>
-          <w:b w:val="1"/>
-          <w:rtl w:val="0"/>
-        </w:rPr>
-        <w:t xml:space="preserve">                                                             </w:t>
-      </w:r>
-      <w:r>
-        <w:rPr>
-          <w:rtl w:val="0"/>
-        </w:rPr>
-        <w:t xml:space="preserve">Nov</w:t>
-      </w:r>
-      <w:r>
-        <w:rPr>
-          <w:rtl w:val="0"/>
-        </w:rPr>
-        <w:t xml:space="preserve"> 2021 - Nov 2022</w:t>
-      </w:r>
-    </w:p>
-    <w:p>
-      <w:pPr>
-        <w:rPr/>
-      </w:pPr>
-      <w:r>
-        <w:rPr>
-          <w:rtl w:val="0"/>
-        </w:rPr>
-        <w:t xml:space="preserve">Autonomic Solutions                                                                       McLean, VA</w:t>
+    </w:p>
+    <w:p>
+      <w:r>
+        <w:rPr>
+          <w:b/>
+        </w:rPr>
+        <w:t xml:space="preserve">Software Engineer Intern                                                             </w:t>
+      </w:r>
+      <w:r>
+        <w:t>Nov 2021 - Nov 2022</w:t>
+      </w:r>
+    </w:p>
+    <w:p>
+      <w:r>
+        <w:t>Autonomic Solutions                                                                       McLean, VA</w:t>
       </w:r>
     </w:p>
     <w:p>
@@ -190,9 +126,6 @@
         <w:ind w:left="360"/>
       </w:pPr>
       <w:r>
-        <w:rPr>
-          <w:rtl w:val="0"/>
-        </w:rPr>
         <w:t xml:space="preserve">Developed full stack web applications using Angular, Java Spring Boot, and AWS </w:t>
       </w:r>
     </w:p>
@@ -205,62 +138,34 @@
         <w:ind w:left="360"/>
       </w:pPr>
       <w:r>
-        <w:rPr>
-          <w:rtl w:val="0"/>
-        </w:rPr>
-        <w:t xml:space="preserve">Implemented and e</w:t>
-      </w:r>
-      <w:r>
-        <w:rPr>
-          <w:rtl w:val="0"/>
-        </w:rPr>
-        <w:t xml:space="preserve">ngaged In</w:t>
-      </w:r>
-      <w:r>
-        <w:rPr>
-          <w:rtl w:val="0"/>
-        </w:rPr>
-        <w:t xml:space="preserve"> web functionalities including form validation, user authentication, RESTful APIs, cloud storage, containerization and CI/CD pipelines</w:t>
-      </w:r>
-    </w:p>
-    <w:p>
-      <w:pPr>
-        <w:ind w:left="720" w:firstLine="0"/>
-        <w:rPr/>
-      </w:pPr>
-      <w:r>
-        <w:rPr>
-          <w:rtl w:val="0"/>
-        </w:rPr>
-      </w:r>
-    </w:p>
-    <w:p>
-      <w:pPr>
-        <w:rPr/>
-      </w:pPr>
-      <w:r>
-        <w:rPr>
-          <w:b w:val="1"/>
-          <w:rtl w:val="0"/>
-        </w:rPr>
-        <w:t xml:space="preserve">Research Intern</w:t>
-      </w:r>
-      <w:r>
-        <w:rPr>
-          <w:rtl w:val="0"/>
-        </w:rPr>
+        <w:t xml:space="preserve">Implemented and engaged </w:t>
+      </w:r>
+      <w:r>
+        <w:t>i</w:t>
+      </w:r>
+      <w:r>
+        <w:t>n development functionalities including form validation, user authentication, RESTful APIs, cloud storage, containerization and CI/CD pipelines</w:t>
+      </w:r>
+    </w:p>
+    <w:p>
+      <w:pPr>
+        <w:ind w:left="720"/>
+      </w:pPr>
+    </w:p>
+    <w:p>
+      <w:r>
+        <w:rPr>
+          <w:b/>
+        </w:rPr>
+        <w:t>Research Intern</w:t>
+      </w:r>
+      <w:r>
         <w:t xml:space="preserve">                                                                            Nov 2022 - Present</w:t>
       </w:r>
     </w:p>
     <w:p>
-      <w:pPr>
-        <w:rPr/>
-      </w:pPr>
-      <w:r>
-        <w:rPr>
-          <w:rtl w:val="0"/>
-        </w:rPr>
-        <w:t xml:space="preserve">East Carolina University                                                                 Greenville, NC</w:t>
+      <w:r>
+        <w:t>East Carolina University                                                                 Greenville, NC</w:t>
       </w:r>
     </w:p>
     <w:p>
@@ -272,10 +177,7 @@
         <w:ind w:left="360"/>
       </w:pPr>
       <w:r>
-        <w:rPr>
-          <w:rtl w:val="0"/>
-        </w:rPr>
-        <w:t xml:space="preserve">Implemented interactive data representation using Python, Quarto, and Observable JS</w:t>
+        <w:t>Implemented interactive data representation using Python, Quarto, and Observable JS</w:t>
       </w:r>
     </w:p>
     <w:p>
@@ -287,22 +189,13 @@
         <w:ind w:left="360"/>
       </w:pPr>
       <w:r>
-        <w:rPr>
-          <w:rtl w:val="0"/>
-        </w:rPr>
-        <w:t xml:space="preserve">Integrated interactive graphs into web applications using React and Quarto</w:t>
-      </w:r>
-    </w:p>
-    <w:p>
-      <w:pPr>
-        <w:ind w:left="720" w:firstLine="0"/>
-        <w:rPr/>
-      </w:pPr>
-      <w:r>
-        <w:rPr>
-          <w:rtl w:val="0"/>
-        </w:rPr>
-      </w:r>
+        <w:t>Integrated interactive graphs into web applications using React and Quarto</w:t>
+      </w:r>
+    </w:p>
+    <w:p>
+      <w:pPr>
+        <w:ind w:left="720"/>
+      </w:pPr>
     </w:p>
     <w:p>
       <w:pPr>
@@ -316,7 +209,6 @@
         <w:rPr>
           <w:sz w:val="28"/>
           <w:szCs w:val="28"/>
-          <w:rtl w:val="0"/>
         </w:rPr>
         <w:t xml:space="preserve">Personal Projects </w:t>
       </w:r>
@@ -326,44 +218,33 @@
         <w:widowControl w:val="0"/>
         <w:spacing w:line="60" w:lineRule="auto"/>
         <w:rPr>
-          <w:b w:val="1"/>
+          <w:b/>
           <w:sz w:val="28"/>
           <w:szCs w:val="28"/>
         </w:rPr>
       </w:pPr>
       <w:r>
-        <w:pict>
-          <v:rect style="width:0.0pt;height:1.5pt" o:hr="t" o:hrstd="t" o:hralign="center" fillcolor="#A0A0A0" stroked="f"/>
+        <w:pict w14:anchorId="1BAA6CBC">
+          <v:rect id="_x0000_i1026" style="width:0;height:1.5pt" o:hralign="center" o:hrstd="t" o:hr="t" fillcolor="#a0a0a0" stroked="f"/>
         </w:pict>
       </w:r>
-      <w:r>
-        <w:rPr>
-          <w:rtl w:val="0"/>
-        </w:rPr>
-      </w:r>
-    </w:p>
-    <w:p>
-      <w:pPr>
-        <w:rPr/>
-      </w:pPr>
-      <w:r>
-        <w:rPr>
-          <w:b w:val="1"/>
-          <w:rtl w:val="0"/>
-        </w:rPr>
-        <w:t xml:space="preserve">TextArt</w:t>
-      </w:r>
-      <w:r>
-        <w:rPr>
-          <w:b w:val="1"/>
-          <w:rtl w:val="0"/>
+    </w:p>
+    <w:p>
+      <w:proofErr w:type="spellStart"/>
+      <w:r>
+        <w:rPr>
+          <w:b/>
+        </w:rPr>
+        <w:t>TextArt</w:t>
+      </w:r>
+      <w:proofErr w:type="spellEnd"/>
+      <w:r>
+        <w:rPr>
+          <w:b/>
         </w:rPr>
         <w:t xml:space="preserve">                                                           </w:t>
       </w:r>
       <w:r>
-        <w:rPr>
-          <w:rtl w:val="0"/>
-        </w:rPr>
         <w:t xml:space="preserve">                                                                     </w:t>
       </w:r>
     </w:p>
@@ -376,9 +257,6 @@
         <w:ind w:left="360"/>
       </w:pPr>
       <w:r>
-        <w:rPr>
-          <w:rtl w:val="0"/>
-        </w:rPr>
         <w:t xml:space="preserve">C/C++ terminal application to create, store and edit text art images and animations </w:t>
       </w:r>
     </w:p>
@@ -391,10 +269,7 @@
         <w:ind w:left="360"/>
       </w:pPr>
       <w:r>
-        <w:rPr>
-          <w:rtl w:val="0"/>
-        </w:rPr>
-        <w:t xml:space="preserve">Functionality includes create, load, update, undo/redo, animate, and draw</w:t>
+        <w:t>Functionality includes create, load, update, undo/redo, animate, and draw</w:t>
       </w:r>
     </w:p>
     <w:p>
@@ -404,43 +279,24 @@
           <w:numId w:val="1"/>
         </w:numPr>
         <w:ind w:left="360"/>
-        <w:rPr>
-          <w:u w:val="none"/>
-        </w:rPr>
-      </w:pPr>
-      <w:r>
-        <w:rPr>
-          <w:rtl w:val="0"/>
-        </w:rPr>
-        <w:t xml:space="preserve">Implements many computer science concepts including linked lists, recursion and multi-dimensional arrays</w:t>
-      </w:r>
-    </w:p>
-    <w:p>
-      <w:pPr>
-        <w:ind w:left="720" w:firstLine="0"/>
-        <w:rPr/>
-      </w:pPr>
-      <w:r>
-        <w:rPr>
-          <w:rtl w:val="0"/>
-        </w:rPr>
-      </w:r>
-    </w:p>
-    <w:p>
-      <w:pPr>
-        <w:rPr/>
-      </w:pPr>
-      <w:r>
-        <w:rPr>
-          <w:b w:val="1"/>
-          <w:rtl w:val="0"/>
-        </w:rPr>
-        <w:t xml:space="preserve">Personal Website</w:t>
-      </w:r>
-      <w:r>
-        <w:rPr>
-          <w:rtl w:val="0"/>
-        </w:rPr>
+      </w:pPr>
+      <w:r>
+        <w:t>Implements many computer science concepts including linked lists, recursion and multi-dimensional arrays</w:t>
+      </w:r>
+    </w:p>
+    <w:p>
+      <w:pPr>
+        <w:ind w:left="720"/>
+      </w:pPr>
+    </w:p>
+    <w:p>
+      <w:r>
+        <w:rPr>
+          <w:b/>
+        </w:rPr>
+        <w:t>Personal Website</w:t>
+      </w:r>
+      <w:r>
         <w:t xml:space="preserve">                                                                        </w:t>
       </w:r>
     </w:p>
@@ -453,10 +309,7 @@
         <w:ind w:left="360"/>
       </w:pPr>
       <w:r>
-        <w:rPr>
-          <w:rtl w:val="0"/>
-        </w:rPr>
-        <w:t xml:space="preserve">Constructed a web application to host my resume, technical details, and previous work</w:t>
+        <w:t>Constructed a web application to host my resume, technical details, and previous works</w:t>
       </w:r>
     </w:p>
     <w:p>
@@ -468,10 +321,7 @@
         <w:ind w:left="360"/>
       </w:pPr>
       <w:r>
-        <w:rPr>
-          <w:rtl w:val="0"/>
-        </w:rPr>
-        <w:t xml:space="preserve">Integrated web animations, routing, and a full-functioning contact form </w:t>
+        <w:t xml:space="preserve">Integrated web animations, routing, and full-functioning contact forms </w:t>
       </w:r>
     </w:p>
     <w:p>
@@ -481,27 +331,15 @@
           <w:numId w:val="2"/>
         </w:numPr>
         <w:ind w:left="360"/>
-        <w:rPr>
-          <w:u w:val="none"/>
-        </w:rPr>
-      </w:pPr>
-      <w:r>
-        <w:rPr>
-          <w:rtl w:val="0"/>
-        </w:rPr>
-        <w:t xml:space="preserve">Full tech stack includes React, Tailwind and Framer Motion </w:t>
-      </w:r>
-    </w:p>
-    <w:p>
-      <w:pPr>
-        <w:ind w:left="720" w:firstLine="0"/>
-        <w:rPr/>
-      </w:pPr>
-      <w:r>
-        <w:rPr>
-          <w:rtl w:val="0"/>
-        </w:rPr>
-      </w:r>
+      </w:pPr>
+      <w:r>
+        <w:t>Used technologies including React, Tailwind, Framer Motion and more</w:t>
+      </w:r>
+    </w:p>
+    <w:p>
+      <w:pPr>
+        <w:ind w:left="720"/>
+      </w:pPr>
     </w:p>
     <w:p>
       <w:pPr>
@@ -514,129 +352,119 @@
         <w:rPr>
           <w:sz w:val="28"/>
           <w:szCs w:val="28"/>
-          <w:rtl w:val="0"/>
-        </w:rPr>
-        <w:t xml:space="preserve">Education</w:t>
+        </w:rPr>
+        <w:t>Education</w:t>
       </w:r>
     </w:p>
     <w:p>
       <w:pPr>
         <w:spacing w:line="60" w:lineRule="auto"/>
         <w:rPr>
-          <w:b w:val="1"/>
+          <w:b/>
           <w:sz w:val="28"/>
           <w:szCs w:val="28"/>
         </w:rPr>
       </w:pPr>
       <w:r>
-        <w:pict>
-          <v:rect style="width:0.0pt;height:1.5pt" o:hr="t" o:hrstd="t" o:hralign="center" fillcolor="#A0A0A0" stroked="f"/>
+        <w:pict w14:anchorId="6C272BFF">
+          <v:rect id="_x0000_i1027" style="width:0;height:1.5pt" o:hralign="center" o:hrstd="t" o:hr="t" fillcolor="#a0a0a0" stroked="f"/>
         </w:pict>
       </w:r>
       <w:r>
         <w:rPr>
-          <w:b w:val="1"/>
+          <w:b/>
           <w:sz w:val="28"/>
           <w:szCs w:val="28"/>
-          <w:rtl w:val="0"/>
         </w:rPr>
         <w:t xml:space="preserve"> </w:t>
       </w:r>
     </w:p>
     <w:p>
-      <w:pPr>
-        <w:rPr/>
-      </w:pPr>
-      <w:r>
-        <w:rPr>
-          <w:rtl w:val="0"/>
-        </w:rPr>
-        <w:t xml:space="preserve">East Carolina</w:t>
-      </w:r>
-      <w:r>
-        <w:rPr>
-          <w:rtl w:val="0"/>
-        </w:rPr>
-        <w:t xml:space="preserve"> University</w:t>
+      <w:r>
+        <w:rPr>
+          <w:b/>
+        </w:rPr>
+        <w:t>East Carolina University</w:t>
+      </w:r>
+      <w:r>
         <w:tab/>
+      </w:r>
+      <w:r>
         <w:tab/>
+      </w:r>
+      <w:r>
         <w:tab/>
+      </w:r>
+      <w:r>
         <w:tab/>
+      </w:r>
+      <w:r>
         <w:tab/>
+      </w:r>
+      <w:r>
         <w:tab/>
+      </w:r>
+      <w:r>
         <w:tab/>
-        <w:t xml:space="preserve">May 2024</w:t>
-      </w:r>
-    </w:p>
-    <w:p>
-      <w:pPr>
-        <w:rPr/>
-      </w:pPr>
-      <w:r>
-        <w:rPr>
-          <w:rtl w:val="0"/>
-        </w:rPr>
+        <w:t>May 2024</w:t>
+      </w:r>
+    </w:p>
+    <w:p>
+      <w:r>
         <w:t xml:space="preserve">Bachelor of Science - Computer Science    </w:t>
+      </w:r>
+      <w:r>
         <w:tab/>
+      </w:r>
+      <w:r>
         <w:tab/>
+      </w:r>
+      <w:r>
         <w:tab/>
+      </w:r>
+      <w:r>
         <w:tab/>
+      </w:r>
+      <w:r>
         <w:tab/>
-        <w:t xml:space="preserve">Greenville, NC</w:t>
-      </w:r>
-    </w:p>
-    <w:p>
-      <w:pPr>
-        <w:rPr/>
-      </w:pPr>
-      <w:r>
-        <w:rPr>
-          <w:rtl w:val="0"/>
-        </w:rPr>
-      </w:r>
-    </w:p>
-    <w:p>
-      <w:pPr>
-        <w:rPr>
-          <w:i w:val="1"/>
-        </w:rPr>
-      </w:pPr>
-      <w:r>
-        <w:rPr>
-          <w:i w:val="1"/>
-          <w:rtl w:val="0"/>
-        </w:rPr>
-        <w:t xml:space="preserve">Member of ACM (Association of Computing Machinery)        </w:t>
-      </w:r>
-    </w:p>
-    <w:p>
-      <w:pPr>
-        <w:rPr/>
-      </w:pPr>
-      <w:r>
-        <w:rPr>
-          <w:i w:val="1"/>
-          <w:rtl w:val="0"/>
+        <w:t>Greenville, NC</w:t>
+      </w:r>
+    </w:p>
+    <w:p>
+      <w:pPr>
+        <w:numPr>
+          <w:ilvl w:val="0"/>
+          <w:numId w:val="2"/>
+        </w:numPr>
+      </w:pPr>
+      <w:r>
+        <w:rPr>
+          <w:i/>
+        </w:rPr>
+        <w:t xml:space="preserve">Member of ACM (Association of Computing Machinery) </w:t>
+      </w:r>
+    </w:p>
+    <w:p>
+      <w:pPr>
+        <w:numPr>
+          <w:ilvl w:val="0"/>
+          <w:numId w:val="2"/>
+        </w:numPr>
+        <w:rPr>
+          <w:i/>
+        </w:rPr>
+      </w:pPr>
+      <w:r>
+        <w:rPr>
+          <w:i/>
         </w:rPr>
         <w:t xml:space="preserve">Achieved Dean’s List every semester attending ECU (GPA: 3.7)  </w:t>
       </w:r>
       <w:r>
-        <w:rPr>
-          <w:rtl w:val="0"/>
-        </w:rPr>
         <w:t xml:space="preserve">                             </w:t>
       </w:r>
     </w:p>
-    <w:p>
-      <w:pPr>
-        <w:rPr/>
-      </w:pPr>
-      <w:r>
-        <w:rPr>
-          <w:rtl w:val="0"/>
-        </w:rPr>
-      </w:r>
-    </w:p>
+    <w:p/>
     <w:p>
       <w:pPr>
         <w:rPr>
@@ -648,98 +476,78 @@
         <w:rPr>
           <w:sz w:val="28"/>
           <w:szCs w:val="28"/>
-          <w:rtl w:val="0"/>
-        </w:rPr>
-        <w:t xml:space="preserve">Other</w:t>
+        </w:rPr>
+        <w:t>Other</w:t>
       </w:r>
     </w:p>
     <w:p>
       <w:pPr>
         <w:spacing w:line="60" w:lineRule="auto"/>
         <w:rPr>
-          <w:b w:val="1"/>
+          <w:b/>
           <w:sz w:val="28"/>
           <w:szCs w:val="28"/>
         </w:rPr>
       </w:pPr>
       <w:r>
-        <w:pict>
-          <v:rect style="width:0.0pt;height:1.5pt" o:hr="t" o:hrstd="t" o:hralign="center" fillcolor="#A0A0A0" stroked="f"/>
+        <w:pict w14:anchorId="767F74D5">
+          <v:rect id="_x0000_i1028" style="width:0;height:1.5pt" o:hralign="center" o:hrstd="t" o:hr="t" fillcolor="#a0a0a0" stroked="f"/>
         </w:pict>
       </w:r>
       <w:r>
         <w:rPr>
-          <w:b w:val="1"/>
+          <w:b/>
           <w:sz w:val="28"/>
           <w:szCs w:val="28"/>
-          <w:rtl w:val="0"/>
         </w:rPr>
         <w:t xml:space="preserve"> </w:t>
       </w:r>
     </w:p>
     <w:p>
-      <w:pPr>
-        <w:rPr/>
-      </w:pPr>
-      <w:r>
-        <w:rPr>
-          <w:b w:val="1"/>
-          <w:rtl w:val="0"/>
+      <w:r>
+        <w:rPr>
+          <w:b/>
         </w:rPr>
         <w:t xml:space="preserve">Technical Experience: </w:t>
       </w:r>
       <w:r>
-        <w:rPr>
-          <w:rtl w:val="0"/>
-        </w:rPr>
-        <w:t xml:space="preserve">C/C++, Java, Python, Javascript, TypeScript, Git, Arduino, Angular, React, Spring Boot, AWS, Docker, Jenkins</w:t>
-      </w:r>
-    </w:p>
-    <w:p>
-      <w:pPr>
-        <w:rPr/>
-      </w:pPr>
-      <w:r>
-        <w:rPr>
-          <w:rtl w:val="0"/>
-        </w:rPr>
-      </w:r>
-    </w:p>
-    <w:p>
-      <w:pPr>
-        <w:rPr/>
-      </w:pPr>
-      <w:r>
-        <w:rPr>
-          <w:b w:val="1"/>
-          <w:rtl w:val="0"/>
+        <w:t xml:space="preserve">C/C++, Java, Python, </w:t>
+      </w:r>
+      <w:r>
+        <w:t>JavaScript</w:t>
+      </w:r>
+      <w:r>
+        <w:t>, TypeScript, Git, Angular, React, Spring Boot, AWS, Docker, Jenkins</w:t>
+      </w:r>
+    </w:p>
+    <w:p/>
+    <w:p>
+      <w:r>
+        <w:rPr>
+          <w:b/>
         </w:rPr>
         <w:t xml:space="preserve">Relevant Coursework: </w:t>
       </w:r>
       <w:r>
-        <w:rPr>
-          <w:rtl w:val="0"/>
-        </w:rPr>
-        <w:t xml:space="preserve">Data Structures and Algorithms, Object Oriented Design and Abstract Data Structures, Discrete Mathematics I and II, Computational Linear Algebra</w:t>
-      </w:r>
-      <w:r>
-        <w:rPr>
-          <w:rtl w:val="0"/>
-        </w:rPr>
+        <w:t>Data Structures and Algorithms, Object Oriented Design and Abstract Data Structures, Discrete Mathematics I and II</w:t>
       </w:r>
     </w:p>
     <w:sectPr>
-      <w:pgSz w:h="15840" w:w="12240" w:orient="portrait"/>
-      <w:pgMar w:bottom="1440" w:top="1440" w:left="1440" w:right="1440" w:header="720" w:footer="720"/>
+      <w:pgSz w:w="12240" w:h="15840"/>
+      <w:pgMar w:top="1440" w:right="1440" w:bottom="1440" w:left="1440" w:header="720" w:footer="720" w:gutter="0"/>
       <w:pgNumType w:start="1"/>
+      <w:cols w:space="720"/>
     </w:sectPr>
   </w:body>
 </w:document>
 </file>
 
 <file path=word/numbering.xml><?xml version="1.0" encoding="utf-8"?>
-<w:numbering xmlns:mc="http://schemas.openxmlformats.org/markup-compatibility/2006" xmlns:o="urn:schemas-microsoft-com:office:office" xmlns:r="http://schemas.openxmlformats.org/officeDocument/2006/relationships" xmlns:m="http://schemas.openxmlformats.org/officeDocument/2006/math" xmlns:v="urn:schemas-microsoft-com:vml" xmlns:wp="http://schemas.openxmlformats.org/drawingml/2006/wordprocessingDrawing" xmlns:w10="urn:schemas-microsoft-com:office:word" xmlns:w="http://schemas.openxmlformats.org/wordprocessingml/2006/main" xmlns:wne="http://schemas.microsoft.com/office/word/2006/wordml" xmlns:sl="http://schemas.openxmlformats.org/schemaLibrary/2006/main" xmlns:a="http://schemas.openxmlformats.org/drawingml/2006/main" xmlns:pic="http://schemas.openxmlformats.org/drawingml/2006/picture" xmlns:c="http://schemas.openxmlformats.org/drawingml/2006/chart" xmlns:lc="http://schemas.openxmlformats.org/drawingml/2006/lockedCanvas" xmlns:dgm="http://schemas.openxmlformats.org/drawingml/2006/diagram" xmlns:wps="http://schemas.microsoft.com/office/word/2010/wordprocessingShape" xmlns:wpg="http://schemas.microsoft.com/office/word/2010/wordprocessingGroup" xmlns:w14="http://schemas.microsoft.com/office/word/2010/wordml" xmlns:w15="http://schemas.microsoft.com/office/word/2012/wordml">
-  <w:abstractNum w:abstractNumId="1">
+<w:numbering xmlns:wpc="http://schemas.microsoft.com/office/word/2010/wordprocessingCanvas" xmlns:cx="http://schemas.microsoft.com/office/drawing/2014/chartex" xmlns:cx1="http://schemas.microsoft.com/office/drawing/2015/9/8/chartex" xmlns:cx2="http://schemas.microsoft.com/office/drawing/2015/10/21/chartex" xmlns:cx3="http://schemas.microsoft.com/office/drawing/2016/5/9/chartex" xmlns:cx4="http://schemas.microsoft.com/office/drawing/2016/5/10/chartex" xmlns:cx5="http://schemas.microsoft.com/office/drawing/2016/5/11/chartex" xmlns:cx6="http://schemas.microsoft.com/office/drawing/2016/5/12/chartex" xmlns:cx7="http://schemas.microsoft.com/office/drawing/2016/5/13/chartex" xmlns:cx8="http://schemas.microsoft.com/office/drawing/2016/5/14/chartex" xmlns:mc="http://schemas.openxmlformats.org/markup-compatibility/2006" xmlns:aink="http://schemas.microsoft.com/office/drawing/2016/ink" xmlns:am3d="http://schemas.microsoft.com/office/drawing/2017/model3d" xmlns:o="urn:schemas-microsoft-com:office:office" xmlns:oel="http://schemas.microsoft.com/office/2019/extlst" xmlns:r="http://schemas.openxmlformats.org/officeDocument/2006/relationships" xmlns:m="http://schemas.openxmlformats.org/officeDocument/2006/math" xmlns:v="urn:schemas-microsoft-com:vml" xmlns:wp14="http://schemas.microsoft.com/office/word/2010/wordprocessingDrawing" xmlns:wp="http://schemas.openxmlformats.org/drawingml/2006/wordprocessingDrawing" xmlns:w10="urn:schemas-microsoft-com:office:word" xmlns:w="http://schemas.openxmlformats.org/wordprocessingml/2006/main" xmlns:w14="http://schemas.microsoft.com/office/word/2010/wordml" xmlns:w15="http://schemas.microsoft.com/office/word/2012/wordml" xmlns:w16cex="http://schemas.microsoft.com/office/word/2018/wordml/cex" xmlns:w16cid="http://schemas.microsoft.com/office/word/2016/wordml/cid" xmlns:w16="http://schemas.microsoft.com/office/word/2018/wordml" xmlns:w16sdtdh="http://schemas.microsoft.com/office/word/2020/wordml/sdtdatahash" xmlns:w16se="http://schemas.microsoft.com/office/word/2015/wordml/symex" xmlns:wpg="http://schemas.microsoft.com/office/word/2010/wordprocessingGroup" xmlns:wpi="http://schemas.microsoft.com/office/word/2010/wordprocessingInk" xmlns:wne="http://schemas.microsoft.com/office/word/2006/wordml" xmlns:wps="http://schemas.microsoft.com/office/word/2010/wordprocessingShape" mc:Ignorable="w14 w15 w16se w16cid w16 w16cex w16sdtdh wp14">
+  <w:abstractNum w:abstractNumId="0" w15:restartNumberingAfterBreak="0">
+    <w:nsid w:val="0E08695E"/>
+    <w:multiLevelType w:val="multilevel"/>
+    <w:tmpl w:val="364EBE82"/>
     <w:lvl w:ilvl="0">
       <w:start w:val="1"/>
       <w:numFmt w:val="bullet"/>
@@ -849,7 +657,10 @@
       </w:rPr>
     </w:lvl>
   </w:abstractNum>
-  <w:abstractNum w:abstractNumId="2">
+  <w:abstractNum w:abstractNumId="1" w15:restartNumberingAfterBreak="0">
+    <w:nsid w:val="7A321579"/>
+    <w:multiLevelType w:val="multilevel"/>
+    <w:tmpl w:val="CC78B172"/>
     <w:lvl w:ilvl="0">
       <w:start w:val="1"/>
       <w:numFmt w:val="bullet"/>
@@ -959,24 +770,24 @@
       </w:rPr>
     </w:lvl>
   </w:abstractNum>
-  <w:num w:numId="1">
+  <w:num w:numId="1" w16cid:durableId="143469246">
     <w:abstractNumId w:val="1"/>
   </w:num>
-  <w:num w:numId="2">
-    <w:abstractNumId w:val="2"/>
+  <w:num w:numId="2" w16cid:durableId="1903102852">
+    <w:abstractNumId w:val="0"/>
   </w:num>
 </w:numbering>
 </file>
 
 <file path=word/styles.xml><?xml version="1.0" encoding="utf-8"?>
-<w:styles xmlns:mc="http://schemas.openxmlformats.org/markup-compatibility/2006" xmlns:o="urn:schemas-microsoft-com:office:office" xmlns:r="http://schemas.openxmlformats.org/officeDocument/2006/relationships" xmlns:m="http://schemas.openxmlformats.org/officeDocument/2006/math" xmlns:v="urn:schemas-microsoft-com:vml" xmlns:wp="http://schemas.openxmlformats.org/drawingml/2006/wordprocessingDrawing" xmlns:w10="urn:schemas-microsoft-com:office:word" xmlns:w="http://schemas.openxmlformats.org/wordprocessingml/2006/main" xmlns:wne="http://schemas.microsoft.com/office/word/2006/wordml" xmlns:sl="http://schemas.openxmlformats.org/schemaLibrary/2006/main" xmlns:a="http://schemas.openxmlformats.org/drawingml/2006/main" xmlns:pic="http://schemas.openxmlformats.org/drawingml/2006/picture" xmlns:c="http://schemas.openxmlformats.org/drawingml/2006/chart" xmlns:lc="http://schemas.openxmlformats.org/drawingml/2006/lockedCanvas" xmlns:dgm="http://schemas.openxmlformats.org/drawingml/2006/diagram" xmlns:wps="http://schemas.microsoft.com/office/word/2010/wordprocessingShape" xmlns:wpg="http://schemas.microsoft.com/office/word/2010/wordprocessingGroup" xmlns:w14="http://schemas.microsoft.com/office/word/2010/wordml" xmlns:w15="http://schemas.microsoft.com/office/word/2012/wordml">
+<w:styles xmlns:mc="http://schemas.openxmlformats.org/markup-compatibility/2006" xmlns:r="http://schemas.openxmlformats.org/officeDocument/2006/relationships" xmlns:w="http://schemas.openxmlformats.org/wordprocessingml/2006/main" xmlns:w14="http://schemas.microsoft.com/office/word/2010/wordml" xmlns:w15="http://schemas.microsoft.com/office/word/2012/wordml" xmlns:w16cex="http://schemas.microsoft.com/office/word/2018/wordml/cex" xmlns:w16cid="http://schemas.microsoft.com/office/word/2016/wordml/cid" xmlns:w16="http://schemas.microsoft.com/office/word/2018/wordml" xmlns:w16sdtdh="http://schemas.microsoft.com/office/word/2020/wordml/sdtdatahash" xmlns:w16se="http://schemas.microsoft.com/office/word/2015/wordml/symex" mc:Ignorable="w14 w15 w16se w16cid w16 w16cex w16sdtdh">
   <w:docDefaults>
     <w:rPrDefault>
       <w:rPr>
-        <w:rFonts w:ascii="Arial" w:cs="Arial" w:eastAsia="Arial" w:hAnsi="Arial"/>
+        <w:rFonts w:ascii="Arial" w:eastAsia="Arial" w:hAnsi="Arial" w:cs="Arial"/>
         <w:sz w:val="22"/>
         <w:szCs w:val="22"/>
-        <w:lang w:val="en"/>
+        <w:lang w:val="en" w:eastAsia="en-US" w:bidi="ar-SA"/>
       </w:rPr>
     </w:rPrDefault>
     <w:pPrDefault>
@@ -985,21 +796,399 @@
       </w:pPr>
     </w:pPrDefault>
   </w:docDefaults>
-  <w:style w:type="paragraph" w:styleId="Normal" w:default="1">
-    <w:name w:val="normal"/>
-  </w:style>
-  <w:style w:type="table" w:styleId="TableNormal" w:default="1">
-    <w:name w:val="Table Normal"/>
+  <w:latentStyles w:defLockedState="0" w:defUIPriority="99" w:defSemiHidden="0" w:defUnhideWhenUsed="0" w:defQFormat="0" w:count="376">
+    <w:lsdException w:name="Normal" w:uiPriority="0" w:qFormat="1"/>
+    <w:lsdException w:name="heading 1" w:uiPriority="9" w:qFormat="1"/>
+    <w:lsdException w:name="heading 2" w:semiHidden="1" w:uiPriority="9" w:unhideWhenUsed="1" w:qFormat="1"/>
+    <w:lsdException w:name="heading 3" w:semiHidden="1" w:uiPriority="9" w:unhideWhenUsed="1" w:qFormat="1"/>
+    <w:lsdException w:name="heading 4" w:semiHidden="1" w:uiPriority="9" w:unhideWhenUsed="1" w:qFormat="1"/>
+    <w:lsdException w:name="heading 5" w:semiHidden="1" w:uiPriority="9" w:unhideWhenUsed="1" w:qFormat="1"/>
+    <w:lsdException w:name="heading 6" w:semiHidden="1" w:uiPriority="9" w:unhideWhenUsed="1" w:qFormat="1"/>
+    <w:lsdException w:name="heading 7" w:semiHidden="1" w:uiPriority="9" w:unhideWhenUsed="1" w:qFormat="1"/>
+    <w:lsdException w:name="heading 8" w:semiHidden="1" w:uiPriority="9" w:unhideWhenUsed="1" w:qFormat="1"/>
+    <w:lsdException w:name="heading 9" w:semiHidden="1" w:uiPriority="9" w:unhideWhenUsed="1" w:qFormat="1"/>
+    <w:lsdException w:name="index 1" w:semiHidden="1" w:unhideWhenUsed="1"/>
+    <w:lsdException w:name="index 2" w:semiHidden="1" w:unhideWhenUsed="1"/>
+    <w:lsdException w:name="index 3" w:semiHidden="1" w:unhideWhenUsed="1"/>
+    <w:lsdException w:name="index 4" w:semiHidden="1" w:unhideWhenUsed="1"/>
+    <w:lsdException w:name="index 5" w:semiHidden="1" w:unhideWhenUsed="1"/>
+    <w:lsdException w:name="index 6" w:semiHidden="1" w:unhideWhenUsed="1"/>
+    <w:lsdException w:name="index 7" w:semiHidden="1" w:unhideWhenUsed="1"/>
+    <w:lsdException w:name="index 8" w:semiHidden="1" w:unhideWhenUsed="1"/>
+    <w:lsdException w:name="index 9" w:semiHidden="1" w:unhideWhenUsed="1"/>
+    <w:lsdException w:name="toc 1" w:semiHidden="1" w:uiPriority="39" w:unhideWhenUsed="1"/>
+    <w:lsdException w:name="toc 2" w:semiHidden="1" w:uiPriority="39" w:unhideWhenUsed="1"/>
+    <w:lsdException w:name="toc 3" w:semiHidden="1" w:uiPriority="39" w:unhideWhenUsed="1"/>
+    <w:lsdException w:name="toc 4" w:semiHidden="1" w:uiPriority="39" w:unhideWhenUsed="1"/>
+    <w:lsdException w:name="toc 5" w:semiHidden="1" w:uiPriority="39" w:unhideWhenUsed="1"/>
+    <w:lsdException w:name="toc 6" w:semiHidden="1" w:uiPriority="39" w:unhideWhenUsed="1"/>
+    <w:lsdException w:name="toc 7" w:semiHidden="1" w:uiPriority="39" w:unhideWhenUsed="1"/>
+    <w:lsdException w:name="toc 8" w:semiHidden="1" w:uiPriority="39" w:unhideWhenUsed="1"/>
+    <w:lsdException w:name="toc 9" w:semiHidden="1" w:uiPriority="39" w:unhideWhenUsed="1"/>
+    <w:lsdException w:name="Normal Indent" w:semiHidden="1" w:unhideWhenUsed="1"/>
+    <w:lsdException w:name="footnote text" w:semiHidden="1" w:unhideWhenUsed="1"/>
+    <w:lsdException w:name="annotation text" w:semiHidden="1" w:unhideWhenUsed="1"/>
+    <w:lsdException w:name="header" w:semiHidden="1" w:unhideWhenUsed="1"/>
+    <w:lsdException w:name="footer" w:semiHidden="1" w:unhideWhenUsed="1"/>
+    <w:lsdException w:name="index heading" w:semiHidden="1" w:unhideWhenUsed="1"/>
+    <w:lsdException w:name="caption" w:semiHidden="1" w:uiPriority="35" w:unhideWhenUsed="1" w:qFormat="1"/>
+    <w:lsdException w:name="table of figures" w:semiHidden="1" w:unhideWhenUsed="1"/>
+    <w:lsdException w:name="envelope address" w:semiHidden="1" w:unhideWhenUsed="1"/>
+    <w:lsdException w:name="envelope return" w:semiHidden="1" w:unhideWhenUsed="1"/>
+    <w:lsdException w:name="footnote reference" w:semiHidden="1" w:unhideWhenUsed="1"/>
+    <w:lsdException w:name="annotation reference" w:semiHidden="1" w:unhideWhenUsed="1"/>
+    <w:lsdException w:name="line number" w:semiHidden="1" w:unhideWhenUsed="1"/>
+    <w:lsdException w:name="page number" w:semiHidden="1" w:unhideWhenUsed="1"/>
+    <w:lsdException w:name="endnote reference" w:semiHidden="1" w:unhideWhenUsed="1"/>
+    <w:lsdException w:name="endnote text" w:semiHidden="1" w:unhideWhenUsed="1"/>
+    <w:lsdException w:name="table of authorities" w:semiHidden="1" w:unhideWhenUsed="1"/>
+    <w:lsdException w:name="macro" w:semiHidden="1" w:unhideWhenUsed="1"/>
+    <w:lsdException w:name="toa heading" w:semiHidden="1" w:unhideWhenUsed="1"/>
+    <w:lsdException w:name="List" w:semiHidden="1" w:unhideWhenUsed="1"/>
+    <w:lsdException w:name="List Bullet" w:semiHidden="1" w:unhideWhenUsed="1"/>
+    <w:lsdException w:name="List Number" w:semiHidden="1" w:unhideWhenUsed="1"/>
+    <w:lsdException w:name="List 2" w:semiHidden="1" w:unhideWhenUsed="1"/>
+    <w:lsdException w:name="List 3" w:semiHidden="1" w:unhideWhenUsed="1"/>
+    <w:lsdException w:name="List 4" w:semiHidden="1" w:unhideWhenUsed="1"/>
+    <w:lsdException w:name="List 5" w:semiHidden="1" w:unhideWhenUsed="1"/>
+    <w:lsdException w:name="List Bullet 2" w:semiHidden="1" w:unhideWhenUsed="1"/>
+    <w:lsdException w:name="List Bullet 3" w:semiHidden="1" w:unhideWhenUsed="1"/>
+    <w:lsdException w:name="List Bullet 4" w:semiHidden="1" w:unhideWhenUsed="1"/>
+    <w:lsdException w:name="List Bullet 5" w:semiHidden="1" w:unhideWhenUsed="1"/>
+    <w:lsdException w:name="List Number 2" w:semiHidden="1" w:unhideWhenUsed="1"/>
+    <w:lsdException w:name="List Number 3" w:semiHidden="1" w:unhideWhenUsed="1"/>
+    <w:lsdException w:name="List Number 4" w:semiHidden="1" w:unhideWhenUsed="1"/>
+    <w:lsdException w:name="List Number 5" w:semiHidden="1" w:unhideWhenUsed="1"/>
+    <w:lsdException w:name="Title" w:uiPriority="10" w:qFormat="1"/>
+    <w:lsdException w:name="Closing" w:semiHidden="1" w:unhideWhenUsed="1"/>
+    <w:lsdException w:name="Signature" w:semiHidden="1" w:unhideWhenUsed="1"/>
+    <w:lsdException w:name="Default Paragraph Font" w:semiHidden="1" w:uiPriority="1" w:unhideWhenUsed="1"/>
+    <w:lsdException w:name="Body Text" w:semiHidden="1" w:unhideWhenUsed="1"/>
+    <w:lsdException w:name="Body Text Indent" w:semiHidden="1" w:unhideWhenUsed="1"/>
+    <w:lsdException w:name="List Continue" w:semiHidden="1" w:unhideWhenUsed="1"/>
+    <w:lsdException w:name="List Continue 2" w:semiHidden="1" w:unhideWhenUsed="1"/>
+    <w:lsdException w:name="List Continue 3" w:semiHidden="1" w:unhideWhenUsed="1"/>
+    <w:lsdException w:name="List Continue 4" w:semiHidden="1" w:unhideWhenUsed="1"/>
+    <w:lsdException w:name="List Continue 5" w:semiHidden="1" w:unhideWhenUsed="1"/>
+    <w:lsdException w:name="Message Header" w:semiHidden="1" w:unhideWhenUsed="1"/>
+    <w:lsdException w:name="Subtitle" w:uiPriority="11" w:qFormat="1"/>
+    <w:lsdException w:name="Salutation" w:semiHidden="1" w:unhideWhenUsed="1"/>
+    <w:lsdException w:name="Date" w:semiHidden="1" w:unhideWhenUsed="1"/>
+    <w:lsdException w:name="Body Text First Indent" w:semiHidden="1" w:unhideWhenUsed="1"/>
+    <w:lsdException w:name="Body Text First Indent 2" w:semiHidden="1" w:unhideWhenUsed="1"/>
+    <w:lsdException w:name="Note Heading" w:semiHidden="1" w:unhideWhenUsed="1"/>
+    <w:lsdException w:name="Body Text 2" w:semiHidden="1" w:unhideWhenUsed="1"/>
+    <w:lsdException w:name="Body Text 3" w:semiHidden="1" w:unhideWhenUsed="1"/>
+    <w:lsdException w:name="Body Text Indent 2" w:semiHidden="1" w:unhideWhenUsed="1"/>
+    <w:lsdException w:name="Body Text Indent 3" w:semiHidden="1" w:unhideWhenUsed="1"/>
+    <w:lsdException w:name="Block Text" w:semiHidden="1" w:unhideWhenUsed="1"/>
+    <w:lsdException w:name="Hyperlink" w:semiHidden="1" w:unhideWhenUsed="1"/>
+    <w:lsdException w:name="FollowedHyperlink" w:semiHidden="1" w:unhideWhenUsed="1"/>
+    <w:lsdException w:name="Strong" w:uiPriority="22" w:qFormat="1"/>
+    <w:lsdException w:name="Emphasis" w:uiPriority="20" w:qFormat="1"/>
+    <w:lsdException w:name="Document Map" w:semiHidden="1" w:unhideWhenUsed="1"/>
+    <w:lsdException w:name="Plain Text" w:semiHidden="1" w:unhideWhenUsed="1"/>
+    <w:lsdException w:name="E-mail Signature" w:semiHidden="1" w:unhideWhenUsed="1"/>
+    <w:lsdException w:name="HTML Top of Form" w:semiHidden="1" w:unhideWhenUsed="1"/>
+    <w:lsdException w:name="HTML Bottom of Form" w:semiHidden="1" w:unhideWhenUsed="1"/>
+    <w:lsdException w:name="Normal (Web)" w:semiHidden="1" w:unhideWhenUsed="1"/>
+    <w:lsdException w:name="HTML Acronym" w:semiHidden="1" w:unhideWhenUsed="1"/>
+    <w:lsdException w:name="HTML Address" w:semiHidden="1" w:unhideWhenUsed="1"/>
+    <w:lsdException w:name="HTML Cite" w:semiHidden="1" w:unhideWhenUsed="1"/>
+    <w:lsdException w:name="HTML Code" w:semiHidden="1" w:unhideWhenUsed="1"/>
+    <w:lsdException w:name="HTML Definition" w:semiHidden="1" w:unhideWhenUsed="1"/>
+    <w:lsdException w:name="HTML Keyboard" w:semiHidden="1" w:unhideWhenUsed="1"/>
+    <w:lsdException w:name="HTML Preformatted" w:semiHidden="1" w:unhideWhenUsed="1"/>
+    <w:lsdException w:name="HTML Sample" w:semiHidden="1" w:unhideWhenUsed="1"/>
+    <w:lsdException w:name="HTML Typewriter" w:semiHidden="1" w:unhideWhenUsed="1"/>
+    <w:lsdException w:name="HTML Variable" w:semiHidden="1" w:unhideWhenUsed="1"/>
+    <w:lsdException w:name="Normal Table" w:semiHidden="1" w:unhideWhenUsed="1"/>
+    <w:lsdException w:name="annotation subject" w:semiHidden="1" w:unhideWhenUsed="1"/>
+    <w:lsdException w:name="No List" w:semiHidden="1" w:unhideWhenUsed="1"/>
+    <w:lsdException w:name="Outline List 1" w:semiHidden="1" w:unhideWhenUsed="1"/>
+    <w:lsdException w:name="Outline List 2" w:semiHidden="1" w:unhideWhenUsed="1"/>
+    <w:lsdException w:name="Outline List 3" w:semiHidden="1" w:unhideWhenUsed="1"/>
+    <w:lsdException w:name="Table Simple 1" w:semiHidden="1" w:unhideWhenUsed="1"/>
+    <w:lsdException w:name="Table Simple 2" w:semiHidden="1" w:unhideWhenUsed="1"/>
+    <w:lsdException w:name="Table Simple 3" w:semiHidden="1" w:unhideWhenUsed="1"/>
+    <w:lsdException w:name="Table Classic 1" w:semiHidden="1" w:unhideWhenUsed="1"/>
+    <w:lsdException w:name="Table Classic 2" w:semiHidden="1" w:unhideWhenUsed="1"/>
+    <w:lsdException w:name="Table Classic 3" w:semiHidden="1" w:unhideWhenUsed="1"/>
+    <w:lsdException w:name="Table Classic 4" w:semiHidden="1" w:unhideWhenUsed="1"/>
+    <w:lsdException w:name="Table Colorful 1" w:semiHidden="1" w:unhideWhenUsed="1"/>
+    <w:lsdException w:name="Table Colorful 2" w:semiHidden="1" w:unhideWhenUsed="1"/>
+    <w:lsdException w:name="Table Colorful 3" w:semiHidden="1" w:unhideWhenUsed="1"/>
+    <w:lsdException w:name="Table Columns 1" w:semiHidden="1" w:unhideWhenUsed="1"/>
+    <w:lsdException w:name="Table Columns 2" w:semiHidden="1" w:unhideWhenUsed="1"/>
+    <w:lsdException w:name="Table Columns 3" w:semiHidden="1" w:unhideWhenUsed="1"/>
+    <w:lsdException w:name="Table Columns 4" w:semiHidden="1" w:unhideWhenUsed="1"/>
+    <w:lsdException w:name="Table Columns 5" w:semiHidden="1" w:unhideWhenUsed="1"/>
+    <w:lsdException w:name="Table Grid 1" w:semiHidden="1" w:unhideWhenUsed="1"/>
+    <w:lsdException w:name="Table Grid 2" w:semiHidden="1" w:unhideWhenUsed="1"/>
+    <w:lsdException w:name="Table Grid 3" w:semiHidden="1" w:unhideWhenUsed="1"/>
+    <w:lsdException w:name="Table Grid 4" w:semiHidden="1" w:unhideWhenUsed="1"/>
+    <w:lsdException w:name="Table Grid 5" w:semiHidden="1" w:unhideWhenUsed="1"/>
+    <w:lsdException w:name="Table Grid 6" w:semiHidden="1" w:unhideWhenUsed="1"/>
+    <w:lsdException w:name="Table Grid 7" w:semiHidden="1" w:unhideWhenUsed="1"/>
+    <w:lsdException w:name="Table Grid 8" w:semiHidden="1" w:unhideWhenUsed="1"/>
+    <w:lsdException w:name="Table List 1" w:semiHidden="1" w:unhideWhenUsed="1"/>
+    <w:lsdException w:name="Table List 2" w:semiHidden="1" w:unhideWhenUsed="1"/>
+    <w:lsdException w:name="Table List 3" w:semiHidden="1" w:unhideWhenUsed="1"/>
+    <w:lsdException w:name="Table List 4" w:semiHidden="1" w:unhideWhenUsed="1"/>
+    <w:lsdException w:name="Table List 5" w:semiHidden="1" w:unhideWhenUsed="1"/>
+    <w:lsdException w:name="Table List 6" w:semiHidden="1" w:unhideWhenUsed="1"/>
+    <w:lsdException w:name="Table List 7" w:semiHidden="1" w:unhideWhenUsed="1"/>
+    <w:lsdException w:name="Table List 8" w:semiHidden="1" w:unhideWhenUsed="1"/>
+    <w:lsdException w:name="Table 3D effects 1" w:semiHidden="1" w:unhideWhenUsed="1"/>
+    <w:lsdException w:name="Table 3D effects 2" w:semiHidden="1" w:unhideWhenUsed="1"/>
+    <w:lsdException w:name="Table 3D effects 3" w:semiHidden="1" w:unhideWhenUsed="1"/>
+    <w:lsdException w:name="Table Contemporary" w:semiHidden="1" w:unhideWhenUsed="1"/>
+    <w:lsdException w:name="Table Elegant" w:semiHidden="1" w:unhideWhenUsed="1"/>
+    <w:lsdException w:name="Table Professional" w:semiHidden="1" w:unhideWhenUsed="1"/>
+    <w:lsdException w:name="Table Subtle 1" w:semiHidden="1" w:unhideWhenUsed="1"/>
+    <w:lsdException w:name="Table Subtle 2" w:semiHidden="1" w:unhideWhenUsed="1"/>
+    <w:lsdException w:name="Table Web 1" w:semiHidden="1" w:unhideWhenUsed="1"/>
+    <w:lsdException w:name="Table Web 2" w:semiHidden="1" w:unhideWhenUsed="1"/>
+    <w:lsdException w:name="Table Web 3" w:semiHidden="1" w:unhideWhenUsed="1"/>
+    <w:lsdException w:name="Balloon Text" w:semiHidden="1" w:unhideWhenUsed="1"/>
+    <w:lsdException w:name="Table Grid" w:uiPriority="39"/>
+    <w:lsdException w:name="Table Theme" w:semiHidden="1" w:unhideWhenUsed="1"/>
+    <w:lsdException w:name="Placeholder Text" w:semiHidden="1"/>
+    <w:lsdException w:name="No Spacing" w:uiPriority="1" w:qFormat="1"/>
+    <w:lsdException w:name="Light Shading" w:uiPriority="60"/>
+    <w:lsdException w:name="Light List" w:uiPriority="61"/>
+    <w:lsdException w:name="Light Grid" w:uiPriority="62"/>
+    <w:lsdException w:name="Medium Shading 1" w:uiPriority="63"/>
+    <w:lsdException w:name="Medium Shading 2" w:uiPriority="64"/>
+    <w:lsdException w:name="Medium List 1" w:uiPriority="65"/>
+    <w:lsdException w:name="Medium List 2" w:uiPriority="66"/>
+    <w:lsdException w:name="Medium Grid 1" w:uiPriority="67"/>
+    <w:lsdException w:name="Medium Grid 2" w:uiPriority="68"/>
+    <w:lsdException w:name="Medium Grid 3" w:uiPriority="69"/>
+    <w:lsdException w:name="Dark List" w:uiPriority="70"/>
+    <w:lsdException w:name="Colorful Shading" w:uiPriority="71"/>
+    <w:lsdException w:name="Colorful List" w:uiPriority="72"/>
+    <w:lsdException w:name="Colorful Grid" w:uiPriority="73"/>
+    <w:lsdException w:name="Light Shading Accent 1" w:uiPriority="60"/>
+    <w:lsdException w:name="Light List Accent 1" w:uiPriority="61"/>
+    <w:lsdException w:name="Light Grid Accent 1" w:uiPriority="62"/>
+    <w:lsdException w:name="Medium Shading 1 Accent 1" w:uiPriority="63"/>
+    <w:lsdException w:name="Medium Shading 2 Accent 1" w:uiPriority="64"/>
+    <w:lsdException w:name="Medium List 1 Accent 1" w:uiPriority="65"/>
+    <w:lsdException w:name="Revision" w:semiHidden="1"/>
+    <w:lsdException w:name="List Paragraph" w:uiPriority="34" w:qFormat="1"/>
+    <w:lsdException w:name="Quote" w:uiPriority="29" w:qFormat="1"/>
+    <w:lsdException w:name="Intense Quote" w:uiPriority="30" w:qFormat="1"/>
+    <w:lsdException w:name="Medium List 2 Accent 1" w:uiPriority="66"/>
+    <w:lsdException w:name="Medium Grid 1 Accent 1" w:uiPriority="67"/>
+    <w:lsdException w:name="Medium Grid 2 Accent 1" w:uiPriority="68"/>
+    <w:lsdException w:name="Medium Grid 3 Accent 1" w:uiPriority="69"/>
+    <w:lsdException w:name="Dark List Accent 1" w:uiPriority="70"/>
+    <w:lsdException w:name="Colorful Shading Accent 1" w:uiPriority="71"/>
+    <w:lsdException w:name="Colorful List Accent 1" w:uiPriority="72"/>
+    <w:lsdException w:name="Colorful Grid Accent 1" w:uiPriority="73"/>
+    <w:lsdException w:name="Light Shading Accent 2" w:uiPriority="60"/>
+    <w:lsdException w:name="Light List Accent 2" w:uiPriority="61"/>
+    <w:lsdException w:name="Light Grid Accent 2" w:uiPriority="62"/>
+    <w:lsdException w:name="Medium Shading 1 Accent 2" w:uiPriority="63"/>
+    <w:lsdException w:name="Medium Shading 2 Accent 2" w:uiPriority="64"/>
+    <w:lsdException w:name="Medium List 1 Accent 2" w:uiPriority="65"/>
+    <w:lsdException w:name="Medium List 2 Accent 2" w:uiPriority="66"/>
+    <w:lsdException w:name="Medium Grid 1 Accent 2" w:uiPriority="67"/>
+    <w:lsdException w:name="Medium Grid 2 Accent 2" w:uiPriority="68"/>
+    <w:lsdException w:name="Medium Grid 3 Accent 2" w:uiPriority="69"/>
+    <w:lsdException w:name="Dark List Accent 2" w:uiPriority="70"/>
+    <w:lsdException w:name="Colorful Shading Accent 2" w:uiPriority="71"/>
+    <w:lsdException w:name="Colorful List Accent 2" w:uiPriority="72"/>
+    <w:lsdException w:name="Colorful Grid Accent 2" w:uiPriority="73"/>
+    <w:lsdException w:name="Light Shading Accent 3" w:uiPriority="60"/>
+    <w:lsdException w:name="Light List Accent 3" w:uiPriority="61"/>
+    <w:lsdException w:name="Light Grid Accent 3" w:uiPriority="62"/>
+    <w:lsdException w:name="Medium Shading 1 Accent 3" w:uiPriority="63"/>
+    <w:lsdException w:name="Medium Shading 2 Accent 3" w:uiPriority="64"/>
+    <w:lsdException w:name="Medium List 1 Accent 3" w:uiPriority="65"/>
+    <w:lsdException w:name="Medium List 2 Accent 3" w:uiPriority="66"/>
+    <w:lsdException w:name="Medium Grid 1 Accent 3" w:uiPriority="67"/>
+    <w:lsdException w:name="Medium Grid 2 Accent 3" w:uiPriority="68"/>
+    <w:lsdException w:name="Medium Grid 3 Accent 3" w:uiPriority="69"/>
+    <w:lsdException w:name="Dark List Accent 3" w:uiPriority="70"/>
+    <w:lsdException w:name="Colorful Shading Accent 3" w:uiPriority="71"/>
+    <w:lsdException w:name="Colorful List Accent 3" w:uiPriority="72"/>
+    <w:lsdException w:name="Colorful Grid Accent 3" w:uiPriority="73"/>
+    <w:lsdException w:name="Light Shading Accent 4" w:uiPriority="60"/>
+    <w:lsdException w:name="Light List Accent 4" w:uiPriority="61"/>
+    <w:lsdException w:name="Light Grid Accent 4" w:uiPriority="62"/>
+    <w:lsdException w:name="Medium Shading 1 Accent 4" w:uiPriority="63"/>
+    <w:lsdException w:name="Medium Shading 2 Accent 4" w:uiPriority="64"/>
+    <w:lsdException w:name="Medium List 1 Accent 4" w:uiPriority="65"/>
+    <w:lsdException w:name="Medium List 2 Accent 4" w:uiPriority="66"/>
+    <w:lsdException w:name="Medium Grid 1 Accent 4" w:uiPriority="67"/>
+    <w:lsdException w:name="Medium Grid 2 Accent 4" w:uiPriority="68"/>
+    <w:lsdException w:name="Medium Grid 3 Accent 4" w:uiPriority="69"/>
+    <w:lsdException w:name="Dark List Accent 4" w:uiPriority="70"/>
+    <w:lsdException w:name="Colorful Shading Accent 4" w:uiPriority="71"/>
+    <w:lsdException w:name="Colorful List Accent 4" w:uiPriority="72"/>
+    <w:lsdException w:name="Colorful Grid Accent 4" w:uiPriority="73"/>
+    <w:lsdException w:name="Light Shading Accent 5" w:uiPriority="60"/>
+    <w:lsdException w:name="Light List Accent 5" w:uiPriority="61"/>
+    <w:lsdException w:name="Light Grid Accent 5" w:uiPriority="62"/>
+    <w:lsdException w:name="Medium Shading 1 Accent 5" w:uiPriority="63"/>
+    <w:lsdException w:name="Medium Shading 2 Accent 5" w:uiPriority="64"/>
+    <w:lsdException w:name="Medium List 1 Accent 5" w:uiPriority="65"/>
+    <w:lsdException w:name="Medium List 2 Accent 5" w:uiPriority="66"/>
+    <w:lsdException w:name="Medium Grid 1 Accent 5" w:uiPriority="67"/>
+    <w:lsdException w:name="Medium Grid 2 Accent 5" w:uiPriority="68"/>
+    <w:lsdException w:name="Medium Grid 3 Accent 5" w:uiPriority="69"/>
+    <w:lsdException w:name="Dark List Accent 5" w:uiPriority="70"/>
+    <w:lsdException w:name="Colorful Shading Accent 5" w:uiPriority="71"/>
+    <w:lsdException w:name="Colorful List Accent 5" w:uiPriority="72"/>
+    <w:lsdException w:name="Colorful Grid Accent 5" w:uiPriority="73"/>
+    <w:lsdException w:name="Light Shading Accent 6" w:uiPriority="60"/>
+    <w:lsdException w:name="Light List Accent 6" w:uiPriority="61"/>
+    <w:lsdException w:name="Light Grid Accent 6" w:uiPriority="62"/>
+    <w:lsdException w:name="Medium Shading 1 Accent 6" w:uiPriority="63"/>
+    <w:lsdException w:name="Medium Shading 2 Accent 6" w:uiPriority="64"/>
+    <w:lsdException w:name="Medium List 1 Accent 6" w:uiPriority="65"/>
+    <w:lsdException w:name="Medium List 2 Accent 6" w:uiPriority="66"/>
+    <w:lsdException w:name="Medium Grid 1 Accent 6" w:uiPriority="67"/>
+    <w:lsdException w:name="Medium Grid 2 Accent 6" w:uiPriority="68"/>
+    <w:lsdException w:name="Medium Grid 3 Accent 6" w:uiPriority="69"/>
+    <w:lsdException w:name="Dark List Accent 6" w:uiPriority="70"/>
+    <w:lsdException w:name="Colorful Shading Accent 6" w:uiPriority="71"/>
+    <w:lsdException w:name="Colorful List Accent 6" w:uiPriority="72"/>
+    <w:lsdException w:name="Colorful Grid Accent 6" w:uiPriority="73"/>
+    <w:lsdException w:name="Subtle Emphasis" w:uiPriority="19" w:qFormat="1"/>
+    <w:lsdException w:name="Intense Emphasis" w:uiPriority="21" w:qFormat="1"/>
+    <w:lsdException w:name="Subtle Reference" w:uiPriority="31" w:qFormat="1"/>
+    <w:lsdException w:name="Intense Reference" w:uiPriority="32" w:qFormat="1"/>
+    <w:lsdException w:name="Book Title" w:uiPriority="33" w:qFormat="1"/>
+    <w:lsdException w:name="Bibliography" w:semiHidden="1" w:uiPriority="37" w:unhideWhenUsed="1"/>
+    <w:lsdException w:name="TOC Heading" w:semiHidden="1" w:uiPriority="39" w:unhideWhenUsed="1" w:qFormat="1"/>
+    <w:lsdException w:name="Plain Table 1" w:uiPriority="41"/>
+    <w:lsdException w:name="Plain Table 2" w:uiPriority="42"/>
+    <w:lsdException w:name="Plain Table 3" w:uiPriority="43"/>
+    <w:lsdException w:name="Plain Table 4" w:uiPriority="44"/>
+    <w:lsdException w:name="Plain Table 5" w:uiPriority="45"/>
+    <w:lsdException w:name="Grid Table Light" w:uiPriority="40"/>
+    <w:lsdException w:name="Grid Table 1 Light" w:uiPriority="46"/>
+    <w:lsdException w:name="Grid Table 2" w:uiPriority="47"/>
+    <w:lsdException w:name="Grid Table 3" w:uiPriority="48"/>
+    <w:lsdException w:name="Grid Table 4" w:uiPriority="49"/>
+    <w:lsdException w:name="Grid Table 5 Dark" w:uiPriority="50"/>
+    <w:lsdException w:name="Grid Table 6 Colorful" w:uiPriority="51"/>
+    <w:lsdException w:name="Grid Table 7 Colorful" w:uiPriority="52"/>
+    <w:lsdException w:name="Grid Table 1 Light Accent 1" w:uiPriority="46"/>
+    <w:lsdException w:name="Grid Table 2 Accent 1" w:uiPriority="47"/>
+    <w:lsdException w:name="Grid Table 3 Accent 1" w:uiPriority="48"/>
+    <w:lsdException w:name="Grid Table 4 Accent 1" w:uiPriority="49"/>
+    <w:lsdException w:name="Grid Table 5 Dark Accent 1" w:uiPriority="50"/>
+    <w:lsdException w:name="Grid Table 6 Colorful Accent 1" w:uiPriority="51"/>
+    <w:lsdException w:name="Grid Table 7 Colorful Accent 1" w:uiPriority="52"/>
+    <w:lsdException w:name="Grid Table 1 Light Accent 2" w:uiPriority="46"/>
+    <w:lsdException w:name="Grid Table 2 Accent 2" w:uiPriority="47"/>
+    <w:lsdException w:name="Grid Table 3 Accent 2" w:uiPriority="48"/>
+    <w:lsdException w:name="Grid Table 4 Accent 2" w:uiPriority="49"/>
+    <w:lsdException w:name="Grid Table 5 Dark Accent 2" w:uiPriority="50"/>
+    <w:lsdException w:name="Grid Table 6 Colorful Accent 2" w:uiPriority="51"/>
+    <w:lsdException w:name="Grid Table 7 Colorful Accent 2" w:uiPriority="52"/>
+    <w:lsdException w:name="Grid Table 1 Light Accent 3" w:uiPriority="46"/>
+    <w:lsdException w:name="Grid Table 2 Accent 3" w:uiPriority="47"/>
+    <w:lsdException w:name="Grid Table 3 Accent 3" w:uiPriority="48"/>
+    <w:lsdException w:name="Grid Table 4 Accent 3" w:uiPriority="49"/>
+    <w:lsdException w:name="Grid Table 5 Dark Accent 3" w:uiPriority="50"/>
+    <w:lsdException w:name="Grid Table 6 Colorful Accent 3" w:uiPriority="51"/>
+    <w:lsdException w:name="Grid Table 7 Colorful Accent 3" w:uiPriority="52"/>
+    <w:lsdException w:name="Grid Table 1 Light Accent 4" w:uiPriority="46"/>
+    <w:lsdException w:name="Grid Table 2 Accent 4" w:uiPriority="47"/>
+    <w:lsdException w:name="Grid Table 3 Accent 4" w:uiPriority="48"/>
+    <w:lsdException w:name="Grid Table 4 Accent 4" w:uiPriority="49"/>
+    <w:lsdException w:name="Grid Table 5 Dark Accent 4" w:uiPriority="50"/>
+    <w:lsdException w:name="Grid Table 6 Colorful Accent 4" w:uiPriority="51"/>
+    <w:lsdException w:name="Grid Table 7 Colorful Accent 4" w:uiPriority="52"/>
+    <w:lsdException w:name="Grid Table 1 Light Accent 5" w:uiPriority="46"/>
+    <w:lsdException w:name="Grid Table 2 Accent 5" w:uiPriority="47"/>
+    <w:lsdException w:name="Grid Table 3 Accent 5" w:uiPriority="48"/>
+    <w:lsdException w:name="Grid Table 4 Accent 5" w:uiPriority="49"/>
+    <w:lsdException w:name="Grid Table 5 Dark Accent 5" w:uiPriority="50"/>
+    <w:lsdException w:name="Grid Table 6 Colorful Accent 5" w:uiPriority="51"/>
+    <w:lsdException w:name="Grid Table 7 Colorful Accent 5" w:uiPriority="52"/>
+    <w:lsdException w:name="Grid Table 1 Light Accent 6" w:uiPriority="46"/>
+    <w:lsdException w:name="Grid Table 2 Accent 6" w:uiPriority="47"/>
+    <w:lsdException w:name="Grid Table 3 Accent 6" w:uiPriority="48"/>
+    <w:lsdException w:name="Grid Table 4 Accent 6" w:uiPriority="49"/>
+    <w:lsdException w:name="Grid Table 5 Dark Accent 6" w:uiPriority="50"/>
+    <w:lsdException w:name="Grid Table 6 Colorful Accent 6" w:uiPriority="51"/>
+    <w:lsdException w:name="Grid Table 7 Colorful Accent 6" w:uiPriority="52"/>
+    <w:lsdException w:name="List Table 1 Light" w:uiPriority="46"/>
+    <w:lsdException w:name="List Table 2" w:uiPriority="47"/>
+    <w:lsdException w:name="List Table 3" w:uiPriority="48"/>
+    <w:lsdException w:name="List Table 4" w:uiPriority="49"/>
+    <w:lsdException w:name="List Table 5 Dark" w:uiPriority="50"/>
+    <w:lsdException w:name="List Table 6 Colorful" w:uiPriority="51"/>
+    <w:lsdException w:name="List Table 7 Colorful" w:uiPriority="52"/>
+    <w:lsdException w:name="List Table 1 Light Accent 1" w:uiPriority="46"/>
+    <w:lsdException w:name="List Table 2 Accent 1" w:uiPriority="47"/>
+    <w:lsdException w:name="List Table 3 Accent 1" w:uiPriority="48"/>
+    <w:lsdException w:name="List Table 4 Accent 1" w:uiPriority="49"/>
+    <w:lsdException w:name="List Table 5 Dark Accent 1" w:uiPriority="50"/>
+    <w:lsdException w:name="List Table 6 Colorful Accent 1" w:uiPriority="51"/>
+    <w:lsdException w:name="List Table 7 Colorful Accent 1" w:uiPriority="52"/>
+    <w:lsdException w:name="List Table 1 Light Accent 2" w:uiPriority="46"/>
+    <w:lsdException w:name="List Table 2 Accent 2" w:uiPriority="47"/>
+    <w:lsdException w:name="List Table 3 Accent 2" w:uiPriority="48"/>
+    <w:lsdException w:name="List Table 4 Accent 2" w:uiPriority="49"/>
+    <w:lsdException w:name="List Table 5 Dark Accent 2" w:uiPriority="50"/>
+    <w:lsdException w:name="List Table 6 Colorful Accent 2" w:uiPriority="51"/>
+    <w:lsdException w:name="List Table 7 Colorful Accent 2" w:uiPriority="52"/>
+    <w:lsdException w:name="List Table 1 Light Accent 3" w:uiPriority="46"/>
+    <w:lsdException w:name="List Table 2 Accent 3" w:uiPriority="47"/>
+    <w:lsdException w:name="List Table 3 Accent 3" w:uiPriority="48"/>
+    <w:lsdException w:name="List Table 4 Accent 3" w:uiPriority="49"/>
+    <w:lsdException w:name="List Table 5 Dark Accent 3" w:uiPriority="50"/>
+    <w:lsdException w:name="List Table 6 Colorful Accent 3" w:uiPriority="51"/>
+    <w:lsdException w:name="List Table 7 Colorful Accent 3" w:uiPriority="52"/>
+    <w:lsdException w:name="List Table 1 Light Accent 4" w:uiPriority="46"/>
+    <w:lsdException w:name="List Table 2 Accent 4" w:uiPriority="47"/>
+    <w:lsdException w:name="List Table 3 Accent 4" w:uiPriority="48"/>
+    <w:lsdException w:name="List Table 4 Accent 4" w:uiPriority="49"/>
+    <w:lsdException w:name="List Table 5 Dark Accent 4" w:uiPriority="50"/>
+    <w:lsdException w:name="List Table 6 Colorful Accent 4" w:uiPriority="51"/>
+    <w:lsdException w:name="List Table 7 Colorful Accent 4" w:uiPriority="52"/>
+    <w:lsdException w:name="List Table 1 Light Accent 5" w:uiPriority="46"/>
+    <w:lsdException w:name="List Table 2 Accent 5" w:uiPriority="47"/>
+    <w:lsdException w:name="List Table 3 Accent 5" w:uiPriority="48"/>
+    <w:lsdException w:name="List Table 4 Accent 5" w:uiPriority="49"/>
+    <w:lsdException w:name="List Table 5 Dark Accent 5" w:uiPriority="50"/>
+    <w:lsdException w:name="List Table 6 Colorful Accent 5" w:uiPriority="51"/>
+    <w:lsdException w:name="List Table 7 Colorful Accent 5" w:uiPriority="52"/>
+    <w:lsdException w:name="List Table 1 Light Accent 6" w:uiPriority="46"/>
+    <w:lsdException w:name="List Table 2 Accent 6" w:uiPriority="47"/>
+    <w:lsdException w:name="List Table 3 Accent 6" w:uiPriority="48"/>
+    <w:lsdException w:name="List Table 4 Accent 6" w:uiPriority="49"/>
+    <w:lsdException w:name="List Table 5 Dark Accent 6" w:uiPriority="50"/>
+    <w:lsdException w:name="List Table 6 Colorful Accent 6" w:uiPriority="51"/>
+    <w:lsdException w:name="List Table 7 Colorful Accent 6" w:uiPriority="52"/>
+    <w:lsdException w:name="Mention" w:semiHidden="1" w:unhideWhenUsed="1"/>
+    <w:lsdException w:name="Smart Hyperlink" w:semiHidden="1" w:unhideWhenUsed="1"/>
+    <w:lsdException w:name="Hashtag" w:semiHidden="1" w:unhideWhenUsed="1"/>
+    <w:lsdException w:name="Unresolved Mention" w:semiHidden="1" w:unhideWhenUsed="1"/>
+    <w:lsdException w:name="Smart Link" w:semiHidden="1" w:unhideWhenUsed="1"/>
+  </w:latentStyles>
+  <w:style w:type="paragraph" w:default="1" w:styleId="Normal">
+    <w:name w:val="Normal"/>
+    <w:qFormat/>
   </w:style>
   <w:style w:type="paragraph" w:styleId="Heading1">
     <w:name w:val="heading 1"/>
     <w:basedOn w:val="Normal"/>
     <w:next w:val="Normal"/>
+    <w:uiPriority w:val="9"/>
+    <w:qFormat/>
     <w:pPr>
-      <w:keepNext w:val="1"/>
-      <w:keepLines w:val="1"/>
-      <w:pageBreakBefore w:val="0"/>
-      <w:spacing w:after="120" w:before="400" w:lineRule="auto"/>
+      <w:keepNext/>
+      <w:keepLines/>
+      <w:spacing w:before="400" w:after="120"/>
+      <w:outlineLvl w:val="0"/>
     </w:pPr>
     <w:rPr>
       <w:sz w:val="40"/>
@@ -1010,14 +1199,17 @@
     <w:name w:val="heading 2"/>
     <w:basedOn w:val="Normal"/>
     <w:next w:val="Normal"/>
+    <w:uiPriority w:val="9"/>
+    <w:semiHidden/>
+    <w:unhideWhenUsed/>
+    <w:qFormat/>
     <w:pPr>
-      <w:keepNext w:val="1"/>
-      <w:keepLines w:val="1"/>
-      <w:pageBreakBefore w:val="0"/>
-      <w:spacing w:after="120" w:before="360" w:lineRule="auto"/>
+      <w:keepNext/>
+      <w:keepLines/>
+      <w:spacing w:before="360" w:after="120"/>
+      <w:outlineLvl w:val="1"/>
     </w:pPr>
     <w:rPr>
-      <w:b w:val="0"/>
       <w:sz w:val="32"/>
       <w:szCs w:val="32"/>
     </w:rPr>
@@ -1026,14 +1218,17 @@
     <w:name w:val="heading 3"/>
     <w:basedOn w:val="Normal"/>
     <w:next w:val="Normal"/>
+    <w:uiPriority w:val="9"/>
+    <w:semiHidden/>
+    <w:unhideWhenUsed/>
+    <w:qFormat/>
     <w:pPr>
-      <w:keepNext w:val="1"/>
-      <w:keepLines w:val="1"/>
-      <w:pageBreakBefore w:val="0"/>
-      <w:spacing w:after="80" w:before="320" w:lineRule="auto"/>
+      <w:keepNext/>
+      <w:keepLines/>
+      <w:spacing w:before="320" w:after="80"/>
+      <w:outlineLvl w:val="2"/>
     </w:pPr>
     <w:rPr>
-      <w:b w:val="0"/>
       <w:color w:val="434343"/>
       <w:sz w:val="28"/>
       <w:szCs w:val="28"/>
@@ -1043,11 +1238,15 @@
     <w:name w:val="heading 4"/>
     <w:basedOn w:val="Normal"/>
     <w:next w:val="Normal"/>
+    <w:uiPriority w:val="9"/>
+    <w:semiHidden/>
+    <w:unhideWhenUsed/>
+    <w:qFormat/>
     <w:pPr>
-      <w:keepNext w:val="1"/>
-      <w:keepLines w:val="1"/>
-      <w:pageBreakBefore w:val="0"/>
-      <w:spacing w:after="80" w:before="280" w:lineRule="auto"/>
+      <w:keepNext/>
+      <w:keepLines/>
+      <w:spacing w:before="280" w:after="80"/>
+      <w:outlineLvl w:val="3"/>
     </w:pPr>
     <w:rPr>
       <w:color w:val="666666"/>
@@ -1059,44 +1258,76 @@
     <w:name w:val="heading 5"/>
     <w:basedOn w:val="Normal"/>
     <w:next w:val="Normal"/>
+    <w:uiPriority w:val="9"/>
+    <w:semiHidden/>
+    <w:unhideWhenUsed/>
+    <w:qFormat/>
     <w:pPr>
-      <w:keepNext w:val="1"/>
-      <w:keepLines w:val="1"/>
-      <w:pageBreakBefore w:val="0"/>
-      <w:spacing w:after="80" w:before="240" w:lineRule="auto"/>
+      <w:keepNext/>
+      <w:keepLines/>
+      <w:spacing w:before="240" w:after="80"/>
+      <w:outlineLvl w:val="4"/>
     </w:pPr>
     <w:rPr>
       <w:color w:val="666666"/>
-      <w:sz w:val="22"/>
-      <w:szCs w:val="22"/>
     </w:rPr>
   </w:style>
   <w:style w:type="paragraph" w:styleId="Heading6">
     <w:name w:val="heading 6"/>
     <w:basedOn w:val="Normal"/>
     <w:next w:val="Normal"/>
+    <w:uiPriority w:val="9"/>
+    <w:semiHidden/>
+    <w:unhideWhenUsed/>
+    <w:qFormat/>
     <w:pPr>
-      <w:keepNext w:val="1"/>
-      <w:keepLines w:val="1"/>
-      <w:pageBreakBefore w:val="0"/>
-      <w:spacing w:after="80" w:before="240" w:lineRule="auto"/>
+      <w:keepNext/>
+      <w:keepLines/>
+      <w:spacing w:before="240" w:after="80"/>
+      <w:outlineLvl w:val="5"/>
     </w:pPr>
     <w:rPr>
-      <w:i w:val="1"/>
+      <w:i/>
       <w:color w:val="666666"/>
-      <w:sz w:val="22"/>
-      <w:szCs w:val="22"/>
     </w:rPr>
+  </w:style>
+  <w:style w:type="character" w:default="1" w:styleId="DefaultParagraphFont">
+    <w:name w:val="Default Paragraph Font"/>
+    <w:uiPriority w:val="1"/>
+    <w:semiHidden/>
+    <w:unhideWhenUsed/>
+  </w:style>
+  <w:style w:type="table" w:default="1" w:styleId="TableNormal">
+    <w:name w:val="Normal Table"/>
+    <w:uiPriority w:val="99"/>
+    <w:semiHidden/>
+    <w:unhideWhenUsed/>
+    <w:tblPr>
+      <w:tblInd w:w="0" w:type="dxa"/>
+      <w:tblCellMar>
+        <w:top w:w="0" w:type="dxa"/>
+        <w:left w:w="108" w:type="dxa"/>
+        <w:bottom w:w="0" w:type="dxa"/>
+        <w:right w:w="108" w:type="dxa"/>
+      </w:tblCellMar>
+    </w:tblPr>
+  </w:style>
+  <w:style w:type="numbering" w:default="1" w:styleId="NoList">
+    <w:name w:val="No List"/>
+    <w:uiPriority w:val="99"/>
+    <w:semiHidden/>
+    <w:unhideWhenUsed/>
   </w:style>
   <w:style w:type="paragraph" w:styleId="Title">
     <w:name w:val="Title"/>
     <w:basedOn w:val="Normal"/>
     <w:next w:val="Normal"/>
+    <w:uiPriority w:val="10"/>
+    <w:qFormat/>
     <w:pPr>
-      <w:keepNext w:val="1"/>
-      <w:keepLines w:val="1"/>
-      <w:pageBreakBefore w:val="0"/>
-      <w:spacing w:after="60" w:before="0" w:lineRule="auto"/>
+      <w:keepNext/>
+      <w:keepLines/>
+      <w:spacing w:after="60"/>
     </w:pPr>
     <w:rPr>
       <w:sz w:val="52"/>
@@ -1107,15 +1338,14 @@
     <w:name w:val="Subtitle"/>
     <w:basedOn w:val="Normal"/>
     <w:next w:val="Normal"/>
+    <w:uiPriority w:val="11"/>
+    <w:qFormat/>
     <w:pPr>
-      <w:keepNext w:val="1"/>
-      <w:keepLines w:val="1"/>
-      <w:pageBreakBefore w:val="0"/>
-      <w:spacing w:after="320" w:before="0" w:lineRule="auto"/>
+      <w:keepNext/>
+      <w:keepLines/>
+      <w:spacing w:after="320"/>
     </w:pPr>
     <w:rPr>
-      <w:rFonts w:ascii="Arial" w:cs="Arial" w:eastAsia="Arial" w:hAnsi="Arial"/>
-      <w:i w:val="0"/>
       <w:color w:val="666666"/>
       <w:sz w:val="30"/>
       <w:szCs w:val="30"/>

</xml_diff>

<commit_message>
Added new works and edited About component
</commit_message>
<xml_diff>
--- a/src/assets/ResumeDOCX.docx
+++ b/src/assets/ResumeDOCX.docx
@@ -12,6 +12,7 @@
         <w:jc w:val="left"/>
         <w:rPr>
           <w:rFonts w:ascii="EB Garamond" w:cs="EB Garamond" w:eastAsia="EB Garamond" w:hAnsi="EB Garamond"/>
+          <w:color w:val="1155cc"/>
         </w:rPr>
       </w:pPr>
       <w:r>
@@ -25,7 +26,6 @@
         <w:tab/>
         <w:tab/>
         <w:tab/>
-        <w:tab/>
         <w:t xml:space="preserve">  </w:t>
       </w:r>
       <w:r>
@@ -33,14 +33,15 @@
           <w:rFonts w:ascii="EB Garamond" w:cs="EB Garamond" w:eastAsia="EB Garamond" w:hAnsi="EB Garamond"/>
           <w:rtl w:val="0"/>
         </w:rPr>
-        <w:t xml:space="preserve"> w</w:t>
-      </w:r>
-      <w:r>
-        <w:rPr>
-          <w:rFonts w:ascii="EB Garamond" w:cs="EB Garamond" w:eastAsia="EB Garamond" w:hAnsi="EB Garamond"/>
-          <w:rtl w:val="0"/>
-        </w:rPr>
-        <w:t xml:space="preserve">illifordD21@sudents.ecu.edu</w:t>
+        <w:t xml:space="preserve">w</w:t>
+      </w:r>
+      <w:r>
+        <w:rPr>
+          <w:rFonts w:ascii="EB Garamond" w:cs="EB Garamond" w:eastAsia="EB Garamond" w:hAnsi="EB Garamond"/>
+          <w:rtl w:val="0"/>
+        </w:rPr>
+        <w:t xml:space="preserve">illifordD21@sudents.ecu.edu   </w:t>
+        <w:tab/>
       </w:r>
       <w:r>
         <w:rPr>
@@ -50,16 +51,32 @@
           <w:szCs w:val="22"/>
           <w:rtl w:val="0"/>
         </w:rPr>
-        <w:t xml:space="preserve"> </w:t>
-      </w:r>
-      <w:r>
-        <w:rPr>
-          <w:rFonts w:ascii="EB Garamond" w:cs="EB Garamond" w:eastAsia="EB Garamond" w:hAnsi="EB Garamond"/>
-          <w:sz w:val="22"/>
-          <w:szCs w:val="22"/>
-          <w:rtl w:val="0"/>
-        </w:rPr>
-        <w:t xml:space="preserve">| (919) 709-5700</w:t>
+        <w:t xml:space="preserve">      </w:t>
+      </w:r>
+      <w:r>
+        <w:rPr>
+          <w:rFonts w:ascii="EB Garamond" w:cs="EB Garamond" w:eastAsia="EB Garamond" w:hAnsi="EB Garamond"/>
+          <w:sz w:val="22"/>
+          <w:szCs w:val="22"/>
+          <w:rtl w:val="0"/>
+        </w:rPr>
+        <w:t xml:space="preserve">| </w:t>
+      </w:r>
+      <w:r>
+        <w:rPr>
+          <w:rFonts w:ascii="EB Garamond" w:cs="EB Garamond" w:eastAsia="EB Garamond" w:hAnsi="EB Garamond"/>
+          <w:rtl w:val="0"/>
+        </w:rPr>
+        <w:t xml:space="preserve">      </w:t>
+      </w:r>
+      <w:r>
+        <w:rPr>
+          <w:rFonts w:ascii="EB Garamond" w:cs="EB Garamond" w:eastAsia="EB Garamond" w:hAnsi="EB Garamond"/>
+          <w:sz w:val="22"/>
+          <w:szCs w:val="22"/>
+          <w:rtl w:val="0"/>
+        </w:rPr>
+        <w:t xml:space="preserve">   (919) 709-5700</w:t>
       </w:r>
       <w:r>
         <w:rPr>
@@ -89,21 +106,32 @@
         <w:jc w:val="left"/>
         <w:rPr>
           <w:rFonts w:ascii="EB Garamond" w:cs="EB Garamond" w:eastAsia="EB Garamond" w:hAnsi="EB Garamond"/>
-          <w:color w:val="4a86e8"/>
-        </w:rPr>
-      </w:pPr>
-      <w:r>
-        <w:rPr>
-          <w:rFonts w:ascii="EB Garamond" w:cs="EB Garamond" w:eastAsia="EB Garamond" w:hAnsi="EB Garamond"/>
-          <w:color w:val="4a86e8"/>
-          <w:rtl w:val="0"/>
-        </w:rPr>
-        <w:t xml:space="preserve">https://davidwilliford.dev/</w:t>
-      </w:r>
-      <w:r>
-        <w:rPr>
-          <w:rtl w:val="0"/>
-        </w:rPr>
+        </w:rPr>
+      </w:pPr>
+      <w:hyperlink r:id="rId6">
+        <w:r>
+          <w:rPr>
+            <w:rFonts w:ascii="EB Garamond" w:cs="EB Garamond" w:eastAsia="EB Garamond" w:hAnsi="EB Garamond"/>
+            <w:color w:val="1155cc"/>
+            <w:rtl w:val="0"/>
+          </w:rPr>
+          <w:t xml:space="preserve">https://davidwilliford.dev/</w:t>
+        </w:r>
+      </w:hyperlink>
+      <w:r>
+        <w:rPr>
+          <w:rFonts w:ascii="EB Garamond" w:cs="EB Garamond" w:eastAsia="EB Garamond" w:hAnsi="EB Garamond"/>
+          <w:color w:val="1155cc"/>
+          <w:rtl w:val="0"/>
+        </w:rPr>
+        <w:t xml:space="preserve">  </w:t>
+      </w:r>
+      <w:r>
+        <w:rPr>
+          <w:rFonts w:ascii="EB Garamond" w:cs="EB Garamond" w:eastAsia="EB Garamond" w:hAnsi="EB Garamond"/>
+          <w:rtl w:val="0"/>
+        </w:rPr>
+        <w:t xml:space="preserve"> </w:t>
       </w:r>
     </w:p>
     <w:p>
@@ -128,9 +156,51 @@
         <w:jc w:val="left"/>
         <w:rPr>
           <w:rFonts w:ascii="EB Garamond" w:cs="EB Garamond" w:eastAsia="EB Garamond" w:hAnsi="EB Garamond"/>
-        </w:rPr>
-      </w:pPr>
-      <w:hyperlink r:id="rId6">
+          <w:color w:val="1155cc"/>
+        </w:rPr>
+      </w:pPr>
+      <w:hyperlink r:id="rId7">
+        <w:r>
+          <w:rPr>
+            <w:rFonts w:ascii="EB Garamond" w:cs="EB Garamond" w:eastAsia="EB Garamond" w:hAnsi="EB Garamond"/>
+            <w:color w:val="1155cc"/>
+            <w:rtl w:val="0"/>
+          </w:rPr>
+          <w:t xml:space="preserve">https://github.com/davidwilliford99/</w:t>
+        </w:r>
+      </w:hyperlink>
+      <w:r>
+        <w:rPr>
+          <w:rtl w:val="0"/>
+        </w:rPr>
+      </w:r>
+    </w:p>
+    <w:p>
+      <w:pPr>
+        <w:keepNext w:val="0"/>
+        <w:keepLines w:val="0"/>
+        <w:pageBreakBefore w:val="0"/>
+        <w:widowControl w:val="0"/>
+        <w:pBdr>
+          <w:top w:space="0" w:sz="0" w:val="nil"/>
+          <w:left w:space="0" w:sz="0" w:val="nil"/>
+          <w:bottom w:space="0" w:sz="0" w:val="nil"/>
+          <w:right w:space="0" w:sz="0" w:val="nil"/>
+          <w:between w:space="0" w:sz="0" w:val="nil"/>
+        </w:pBdr>
+        <w:shd w:fill="auto" w:val="clear"/>
+        <w:tabs>
+          <w:tab w:val="left" w:pos="4519"/>
+        </w:tabs>
+        <w:spacing w:after="0" w:before="60" w:line="240" w:lineRule="auto"/>
+        <w:ind w:left="0" w:right="0" w:firstLine="0"/>
+        <w:jc w:val="left"/>
+        <w:rPr>
+          <w:rFonts w:ascii="EB Garamond" w:cs="EB Garamond" w:eastAsia="EB Garamond" w:hAnsi="EB Garamond"/>
+          <w:color w:val="1155cc"/>
+        </w:rPr>
+      </w:pPr>
+      <w:hyperlink r:id="rId8">
         <w:r>
           <w:rPr>
             <w:rFonts w:ascii="EB Garamond" w:cs="EB Garamond" w:eastAsia="EB Garamond" w:hAnsi="EB Garamond"/>
@@ -142,8 +212,11 @@
       </w:hyperlink>
       <w:r>
         <w:rPr>
-          <w:rtl w:val="0"/>
-        </w:rPr>
+          <w:rFonts w:ascii="EB Garamond" w:cs="EB Garamond" w:eastAsia="EB Garamond" w:hAnsi="EB Garamond"/>
+          <w:color w:val="1155cc"/>
+          <w:rtl w:val="0"/>
+        </w:rPr>
+        <w:t xml:space="preserve"> </w:t>
       </w:r>
     </w:p>
     <w:p>
@@ -301,7 +374,7 @@
           <w:rFonts w:ascii="EB Garamond" w:cs="EB Garamond" w:eastAsia="EB Garamond" w:hAnsi="EB Garamond"/>
           <w:rtl w:val="0"/>
         </w:rPr>
-        <w:t xml:space="preserve">Achieved Dean’s List every semester attending ECU</w:t>
+        <w:t xml:space="preserve">Received Dean’s List every semester attending ECU</w:t>
       </w:r>
     </w:p>
     <w:p>
@@ -522,7 +595,7 @@
                         <pic:cNvPicPr preferRelativeResize="0"/>
                       </pic:nvPicPr>
                       <pic:blipFill>
-                        <a:blip r:embed="rId7"/>
+                        <a:blip r:embed="rId9"/>
                         <a:srcRect/>
                         <a:stretch>
                           <a:fillRect/>
@@ -738,7 +811,30 @@
           <w:vertAlign w:val="baseline"/>
           <w:rtl w:val="0"/>
         </w:rPr>
-        <w:t xml:space="preserve">Developed full stack web applications using Angular, Java Spring Boot, and AWS</w:t>
+        <w:t xml:space="preserve">Developed full stack web application</w:t>
+      </w:r>
+      <w:r>
+        <w:rPr>
+          <w:rFonts w:ascii="EB Garamond" w:cs="EB Garamond" w:eastAsia="EB Garamond" w:hAnsi="EB Garamond"/>
+          <w:rtl w:val="0"/>
+        </w:rPr>
+        <w:t xml:space="preserve">s</w:t>
+      </w:r>
+      <w:r>
+        <w:rPr>
+          <w:rFonts w:ascii="EB Garamond" w:cs="EB Garamond" w:eastAsia="EB Garamond" w:hAnsi="EB Garamond"/>
+          <w:i w:val="0"/>
+          <w:smallCaps w:val="0"/>
+          <w:strike w:val="0"/>
+          <w:color w:val="000000"/>
+          <w:sz w:val="22"/>
+          <w:szCs w:val="22"/>
+          <w:u w:val="none"/>
+          <w:shd w:fill="auto" w:val="clear"/>
+          <w:vertAlign w:val="baseline"/>
+          <w:rtl w:val="0"/>
+        </w:rPr>
+        <w:t xml:space="preserve"> using Angular, Java Spring Boot, and AWS</w:t>
       </w:r>
     </w:p>
     <w:p>
@@ -781,6 +877,13 @@
       <w:r>
         <w:rPr>
           <w:rFonts w:ascii="EB Garamond" w:cs="EB Garamond" w:eastAsia="EB Garamond" w:hAnsi="EB Garamond"/>
+          <w:rtl w:val="0"/>
+        </w:rPr>
+        <w:t xml:space="preserve">Worked on tasks </w:t>
+      </w:r>
+      <w:r>
+        <w:rPr>
+          <w:rFonts w:ascii="EB Garamond" w:cs="EB Garamond" w:eastAsia="EB Garamond" w:hAnsi="EB Garamond"/>
           <w:i w:val="0"/>
           <w:smallCaps w:val="0"/>
           <w:strike w:val="0"/>
@@ -792,7 +895,7 @@
           <w:vertAlign w:val="baseline"/>
           <w:rtl w:val="0"/>
         </w:rPr>
-        <w:t xml:space="preserve">Implemented and engaged In web functionalities including form validation, user authentication, RESTful APIs, cloud storage, containerization and CI/CD pipelines</w:t>
+        <w:t xml:space="preserve">including form validation, user authentication, RESTful APIs, cloud storage, containerization, kubernetes and CI/CD pipelines</w:t>
       </w:r>
     </w:p>
     <w:p>
@@ -852,7 +955,22 @@
           <w:szCs w:val="22"/>
           <w:rtl w:val="0"/>
         </w:rPr>
-        <w:t xml:space="preserve">Research Intern</w:t>
+        <w:t xml:space="preserve">Research </w:t>
+      </w:r>
+      <w:r>
+        <w:rPr>
+          <w:rFonts w:ascii="EB Garamond" w:cs="EB Garamond" w:eastAsia="EB Garamond" w:hAnsi="EB Garamond"/>
+          <w:rtl w:val="0"/>
+        </w:rPr>
+        <w:t xml:space="preserve">Assistant</w:t>
+      </w:r>
+      <w:r>
+        <w:rPr>
+          <w:rFonts w:ascii="EB Garamond" w:cs="EB Garamond" w:eastAsia="EB Garamond" w:hAnsi="EB Garamond"/>
+          <w:sz w:val="22"/>
+          <w:szCs w:val="22"/>
+          <w:rtl w:val="0"/>
+        </w:rPr>
         <w:tab/>
         <w:tab/>
         <w:tab/>
@@ -947,7 +1065,7 @@
           <w:rFonts w:ascii="EB Garamond" w:cs="EB Garamond" w:eastAsia="EB Garamond" w:hAnsi="EB Garamond"/>
           <w:rtl w:val="0"/>
         </w:rPr>
-        <w:t xml:space="preserve">Implemented interactive data representation using Python, Quarto, and Observable JS</w:t>
+        <w:t xml:space="preserve">Created interactive data representation using Python, Quarto, and Observable JS</w:t>
       </w:r>
     </w:p>
     <w:p>
@@ -1000,7 +1118,7 @@
           <w:vertAlign w:val="baseline"/>
           <w:rtl w:val="0"/>
         </w:rPr>
-        <w:t xml:space="preserve">Integrated interactive graphs into web applications using React and Quarto             </w:t>
+        <w:t xml:space="preserve">Integrated interactive graphs into a web application using React and Quarto documents             </w:t>
       </w:r>
       <w:r>
         <w:rPr>
@@ -1215,6 +1333,13 @@
       <w:r>
         <w:rPr>
           <w:rFonts w:ascii="EB Garamond" w:cs="EB Garamond" w:eastAsia="EB Garamond" w:hAnsi="EB Garamond"/>
+          <w:rtl w:val="0"/>
+        </w:rPr>
+        <w:t xml:space="preserve">Supports functionality </w:t>
+      </w:r>
+      <w:r>
+        <w:rPr>
+          <w:rFonts w:ascii="EB Garamond" w:cs="EB Garamond" w:eastAsia="EB Garamond" w:hAnsi="EB Garamond"/>
           <w:i w:val="0"/>
           <w:smallCaps w:val="0"/>
           <w:strike w:val="0"/>
@@ -1226,7 +1351,53 @@
           <w:vertAlign w:val="baseline"/>
           <w:rtl w:val="0"/>
         </w:rPr>
-        <w:t xml:space="preserve">Functionality includes create, load, update, undo/redo, animate, and draw</w:t>
+        <w:t xml:space="preserve">inclu</w:t>
+      </w:r>
+      <w:r>
+        <w:rPr>
+          <w:rFonts w:ascii="EB Garamond" w:cs="EB Garamond" w:eastAsia="EB Garamond" w:hAnsi="EB Garamond"/>
+          <w:rtl w:val="0"/>
+        </w:rPr>
+        <w:t xml:space="preserve">ding</w:t>
+      </w:r>
+      <w:r>
+        <w:rPr>
+          <w:rFonts w:ascii="EB Garamond" w:cs="EB Garamond" w:eastAsia="EB Garamond" w:hAnsi="EB Garamond"/>
+          <w:i w:val="0"/>
+          <w:smallCaps w:val="0"/>
+          <w:strike w:val="0"/>
+          <w:color w:val="000000"/>
+          <w:sz w:val="22"/>
+          <w:szCs w:val="22"/>
+          <w:u w:val="none"/>
+          <w:shd w:fill="auto" w:val="clear"/>
+          <w:vertAlign w:val="baseline"/>
+          <w:rtl w:val="0"/>
+        </w:rPr>
+        <w:t xml:space="preserve"> create, load, update, undo/redo, animat</w:t>
+      </w:r>
+      <w:r>
+        <w:rPr>
+          <w:rFonts w:ascii="EB Garamond" w:cs="EB Garamond" w:eastAsia="EB Garamond" w:hAnsi="EB Garamond"/>
+          <w:rtl w:val="0"/>
+        </w:rPr>
+        <w:t xml:space="preserve">ions</w:t>
+      </w:r>
+      <w:r>
+        <w:rPr>
+          <w:rFonts w:ascii="EB Garamond" w:cs="EB Garamond" w:eastAsia="EB Garamond" w:hAnsi="EB Garamond"/>
+          <w:i w:val="0"/>
+          <w:smallCaps w:val="0"/>
+          <w:strike w:val="0"/>
+          <w:color w:val="000000"/>
+          <w:sz w:val="22"/>
+          <w:szCs w:val="22"/>
+          <w:u w:val="none"/>
+          <w:shd w:fill="auto" w:val="clear"/>
+          <w:vertAlign w:val="baseline"/>
+          <w:rtl w:val="0"/>
+        </w:rPr>
+        <w:t xml:space="preserve">, save and draw</w:t>
       </w:r>
     </w:p>
     <w:p>
@@ -1334,7 +1505,12 @@
           <w:b w:val="0"/>
           <w:rtl w:val="0"/>
         </w:rPr>
-        <w:t xml:space="preserve">Personal Website</w:t>
+        <w:t xml:space="preserve">MajorStatistics Web Application</w:t>
+      </w:r>
+      <w:r>
+        <w:rPr>
+          <w:rtl w:val="0"/>
+        </w:rPr>
       </w:r>
     </w:p>
     <w:p>
@@ -1377,18 +1553,14 @@
       <w:r>
         <w:rPr>
           <w:rFonts w:ascii="EB Garamond" w:cs="EB Garamond" w:eastAsia="EB Garamond" w:hAnsi="EB Garamond"/>
-          <w:i w:val="0"/>
-          <w:smallCaps w:val="0"/>
-          <w:strike w:val="0"/>
-          <w:color w:val="000000"/>
-          <w:sz w:val="22"/>
-          <w:szCs w:val="22"/>
-          <w:u w:val="none"/>
-          <w:shd w:fill="auto" w:val="clear"/>
-          <w:vertAlign w:val="baseline"/>
-          <w:rtl w:val="0"/>
-        </w:rPr>
-        <w:t xml:space="preserve">Constructed a web application to host my resume, technical details, and previous work</w:t>
+          <w:rtl w:val="0"/>
+        </w:rPr>
+        <w:t xml:space="preserve">Full stack web application using React, Spring Boot and MySQL</w:t>
+      </w:r>
+      <w:r>
+        <w:rPr>
+          <w:rtl w:val="0"/>
+        </w:rPr>
       </w:r>
     </w:p>
     <w:p>
@@ -1431,18 +1603,14 @@
       <w:r>
         <w:rPr>
           <w:rFonts w:ascii="EB Garamond" w:cs="EB Garamond" w:eastAsia="EB Garamond" w:hAnsi="EB Garamond"/>
-          <w:i w:val="0"/>
-          <w:smallCaps w:val="0"/>
-          <w:strike w:val="0"/>
-          <w:color w:val="000000"/>
-          <w:sz w:val="22"/>
-          <w:szCs w:val="22"/>
-          <w:u w:val="none"/>
-          <w:shd w:fill="auto" w:val="clear"/>
-          <w:vertAlign w:val="baseline"/>
-          <w:rtl w:val="0"/>
-        </w:rPr>
-        <w:t xml:space="preserve">Integrated web animations, routing, and a full-functioning contact form</w:t>
+          <w:rtl w:val="0"/>
+        </w:rPr>
+        <w:t xml:space="preserve">Displays statistics and graphics regarding income and employment regarding various undergraduate majors </w:t>
+      </w:r>
+      <w:r>
+        <w:rPr>
+          <w:rtl w:val="0"/>
+        </w:rPr>
       </w:r>
     </w:p>
     <w:p>
@@ -1466,7 +1634,7 @@
           <w:rFonts w:ascii="EB Garamond" w:cs="EB Garamond" w:eastAsia="EB Garamond" w:hAnsi="EB Garamond"/>
           <w:rtl w:val="0"/>
         </w:rPr>
-        <w:t xml:space="preserve">Full tech stack includes React, Tailwind and Framer Motion</w:t>
+        <w:t xml:space="preserve">Implements API calls, Spring JPA,  React Hooks, sorting and many React/Spring Boot best practices</w:t>
       </w:r>
       <w:r>
         <w:rPr>
@@ -1573,6 +1741,11 @@
         <w:jc w:val="left"/>
         <w:rPr>
           <w:rFonts w:ascii="EB Garamond" w:cs="EB Garamond" w:eastAsia="EB Garamond" w:hAnsi="EB Garamond"/>
+        </w:rPr>
+      </w:pPr>
+      <w:r>
+        <w:rPr>
+          <w:rFonts w:ascii="EB Garamond" w:cs="EB Garamond" w:eastAsia="EB Garamond" w:hAnsi="EB Garamond"/>
           <w:i w:val="0"/>
           <w:smallCaps w:val="0"/>
           <w:strike w:val="0"/>
@@ -1582,8 +1755,10 @@
           <w:u w:val="none"/>
           <w:shd w:fill="auto" w:val="clear"/>
           <w:vertAlign w:val="baseline"/>
-        </w:rPr>
-      </w:pPr>
+          <w:rtl w:val="0"/>
+        </w:rPr>
+        <w:t xml:space="preserve">Technical Experience: </w:t>
+      </w:r>
       <w:r>
         <w:rPr>
           <w:rFonts w:ascii="EB Garamond" w:cs="EB Garamond" w:eastAsia="EB Garamond" w:hAnsi="EB Garamond"/>
@@ -1598,23 +1773,14 @@
           <w:vertAlign w:val="baseline"/>
           <w:rtl w:val="0"/>
         </w:rPr>
-        <w:t xml:space="preserve">Technical Experience: </w:t>
-      </w:r>
-      <w:r>
-        <w:rPr>
-          <w:rFonts w:ascii="EB Garamond" w:cs="EB Garamond" w:eastAsia="EB Garamond" w:hAnsi="EB Garamond"/>
-          <w:i w:val="0"/>
-          <w:smallCaps w:val="0"/>
-          <w:strike w:val="0"/>
-          <w:color w:val="000000"/>
-          <w:sz w:val="22"/>
-          <w:szCs w:val="22"/>
-          <w:u w:val="none"/>
-          <w:shd w:fill="auto" w:val="clear"/>
-          <w:vertAlign w:val="baseline"/>
-          <w:rtl w:val="0"/>
-        </w:rPr>
-        <w:t xml:space="preserve">C/C++, Java, Python, Javascript, TypeScript, Git, Arduino, Angular, React, Spring Boot, AWS, Docker, Jenkins</w:t>
+        <w:t xml:space="preserve">C/C++, Java, Python, Javascript, TypeScript, Git, Angular, React, Spring Boot, AWS, Docker, Jenkins</w:t>
+      </w:r>
+      <w:r>
+        <w:rPr>
+          <w:rFonts w:ascii="EB Garamond" w:cs="EB Garamond" w:eastAsia="EB Garamond" w:hAnsi="EB Garamond"/>
+          <w:rtl w:val="0"/>
+        </w:rPr>
+        <w:t xml:space="preserve">, HTML/CSS</w:t>
       </w:r>
     </w:p>
     <w:p>
@@ -1631,20 +1797,11 @@
           <w:between w:space="0" w:sz="0" w:val="nil"/>
         </w:pBdr>
         <w:shd w:fill="auto" w:val="clear"/>
-        <w:spacing w:after="0" w:before="3" w:line="240" w:lineRule="auto"/>
-        <w:ind w:left="0" w:right="0" w:firstLine="0"/>
+        <w:spacing w:after="0" w:before="3" w:line="276" w:lineRule="auto"/>
+        <w:ind w:left="100" w:right="453" w:firstLine="0"/>
         <w:jc w:val="left"/>
         <w:rPr>
           <w:rFonts w:ascii="EB Garamond" w:cs="EB Garamond" w:eastAsia="EB Garamond" w:hAnsi="EB Garamond"/>
-          <w:i w:val="0"/>
-          <w:smallCaps w:val="0"/>
-          <w:strike w:val="0"/>
-          <w:color w:val="000000"/>
-          <w:sz w:val="25"/>
-          <w:szCs w:val="25"/>
-          <w:u w:val="none"/>
-          <w:shd w:fill="auto" w:val="clear"/>
-          <w:vertAlign w:val="baseline"/>
         </w:rPr>
       </w:pPr>
       <w:r>
@@ -1667,53 +1824,41 @@
           <w:between w:space="0" w:sz="0" w:val="nil"/>
         </w:pBdr>
         <w:shd w:fill="auto" w:val="clear"/>
-        <w:spacing w:after="0" w:before="0" w:line="276" w:lineRule="auto"/>
-        <w:ind w:left="100" w:right="0" w:firstLine="0"/>
+        <w:spacing w:after="0" w:before="3" w:line="276" w:lineRule="auto"/>
+        <w:ind w:left="100" w:right="453" w:firstLine="0"/>
         <w:jc w:val="left"/>
         <w:rPr>
           <w:rFonts w:ascii="EB Garamond" w:cs="EB Garamond" w:eastAsia="EB Garamond" w:hAnsi="EB Garamond"/>
-          <w:i w:val="0"/>
-          <w:smallCaps w:val="0"/>
-          <w:strike w:val="0"/>
-          <w:color w:val="000000"/>
-          <w:sz w:val="22"/>
-          <w:szCs w:val="22"/>
-          <w:u w:val="none"/>
-          <w:shd w:fill="auto" w:val="clear"/>
-          <w:vertAlign w:val="baseline"/>
-        </w:rPr>
-      </w:pPr>
-      <w:r>
-        <w:rPr>
-          <w:rFonts w:ascii="EB Garamond" w:cs="EB Garamond" w:eastAsia="EB Garamond" w:hAnsi="EB Garamond"/>
-          <w:i w:val="0"/>
-          <w:smallCaps w:val="0"/>
-          <w:strike w:val="0"/>
-          <w:color w:val="000000"/>
-          <w:sz w:val="22"/>
-          <w:szCs w:val="22"/>
-          <w:u w:val="none"/>
-          <w:shd w:fill="auto" w:val="clear"/>
-          <w:vertAlign w:val="baseline"/>
-          <w:rtl w:val="0"/>
-        </w:rPr>
-        <w:t xml:space="preserve">Relevant Coursework: </w:t>
-      </w:r>
-      <w:r>
-        <w:rPr>
-          <w:rFonts w:ascii="EB Garamond" w:cs="EB Garamond" w:eastAsia="EB Garamond" w:hAnsi="EB Garamond"/>
-          <w:i w:val="0"/>
-          <w:smallCaps w:val="0"/>
-          <w:strike w:val="0"/>
-          <w:color w:val="000000"/>
-          <w:sz w:val="22"/>
-          <w:szCs w:val="22"/>
-          <w:u w:val="none"/>
-          <w:shd w:fill="auto" w:val="clear"/>
-          <w:vertAlign w:val="baseline"/>
-          <w:rtl w:val="0"/>
-        </w:rPr>
-        <w:t xml:space="preserve">Data Structures and Algorithms, Object Oriented Design and Abstract Data Structures, Discrete Mathematics I and II, Computational Linear Algebra</w:t>
+        </w:rPr>
+      </w:pPr>
+      <w:r>
+        <w:rPr>
+          <w:rFonts w:ascii="EB Garamond" w:cs="EB Garamond" w:eastAsia="EB Garamond" w:hAnsi="EB Garamond"/>
+          <w:rtl w:val="0"/>
+        </w:rPr>
+        <w:t xml:space="preserve">Feel free to visit </w:t>
+      </w:r>
+      <w:hyperlink r:id="rId10">
+        <w:r>
+          <w:rPr>
+            <w:rFonts w:ascii="EB Garamond" w:cs="EB Garamond" w:eastAsia="EB Garamond" w:hAnsi="EB Garamond"/>
+            <w:color w:val="1155cc"/>
+            <w:rtl w:val="0"/>
+          </w:rPr>
+          <w:t xml:space="preserve">davidwilliford.dev</w:t>
+        </w:r>
+      </w:hyperlink>
+      <w:r>
+        <w:rPr>
+          <w:rFonts w:ascii="EB Garamond" w:cs="EB Garamond" w:eastAsia="EB Garamond" w:hAnsi="EB Garamond"/>
+          <w:rtl w:val="0"/>
+        </w:rPr>
+        <w:t xml:space="preserve"> for more information.</w:t>
+      </w:r>
+      <w:r>
+        <w:rPr>
+          <w:rtl w:val="0"/>
+        </w:rPr>
       </w:r>
     </w:p>
     <w:sectPr>

</xml_diff>

<commit_message>
Revised responsiveness for middle-sized screens
</commit_message>
<xml_diff>
--- a/src/assets/ResumeDOCX.docx
+++ b/src/assets/ResumeDOCX.docx
@@ -5,7 +5,7 @@
     <w:p>
       <w:pPr>
         <w:tabs>
-          <w:tab w:val="left" w:pos="4519"/>
+          <w:tab w:val="left" w:leader="none" w:pos="4519"/>
         </w:tabs>
         <w:spacing w:before="60" w:lineRule="auto"/>
         <w:ind w:left="0" w:right="0" w:firstLine="0"/>
@@ -40,7 +40,7 @@
           <w:rFonts w:ascii="EB Garamond" w:cs="EB Garamond" w:eastAsia="EB Garamond" w:hAnsi="EB Garamond"/>
           <w:rtl w:val="0"/>
         </w:rPr>
-        <w:t xml:space="preserve">illifordD21@sudents.ecu.edu   </w:t>
+        <w:t xml:space="preserve">illifordD21@students.ecu.edu </w:t>
         <w:tab/>
       </w:r>
       <w:r>
@@ -67,7 +67,7 @@
           <w:rFonts w:ascii="EB Garamond" w:cs="EB Garamond" w:eastAsia="EB Garamond" w:hAnsi="EB Garamond"/>
           <w:rtl w:val="0"/>
         </w:rPr>
-        <w:t xml:space="preserve">      </w:t>
+        <w:t xml:space="preserve">     </w:t>
       </w:r>
       <w:r>
         <w:rPr>
@@ -99,39 +99,20 @@
         </w:pBdr>
         <w:shd w:fill="auto" w:val="clear"/>
         <w:tabs>
-          <w:tab w:val="left" w:pos="4519"/>
+          <w:tab w:val="left" w:leader="none" w:pos="4519"/>
         </w:tabs>
         <w:spacing w:after="0" w:before="60" w:line="240" w:lineRule="auto"/>
         <w:ind w:left="0" w:right="0" w:firstLine="0"/>
         <w:jc w:val="left"/>
         <w:rPr>
           <w:rFonts w:ascii="EB Garamond" w:cs="EB Garamond" w:eastAsia="EB Garamond" w:hAnsi="EB Garamond"/>
-        </w:rPr>
-      </w:pPr>
-      <w:hyperlink r:id="rId6">
-        <w:r>
-          <w:rPr>
-            <w:rFonts w:ascii="EB Garamond" w:cs="EB Garamond" w:eastAsia="EB Garamond" w:hAnsi="EB Garamond"/>
-            <w:color w:val="1155cc"/>
-            <w:rtl w:val="0"/>
-          </w:rPr>
-          <w:t xml:space="preserve">https://davidwilliford.dev/</w:t>
-        </w:r>
-      </w:hyperlink>
-      <w:r>
-        <w:rPr>
-          <w:rFonts w:ascii="EB Garamond" w:cs="EB Garamond" w:eastAsia="EB Garamond" w:hAnsi="EB Garamond"/>
           <w:color w:val="1155cc"/>
-          <w:rtl w:val="0"/>
-        </w:rPr>
-        <w:t xml:space="preserve">  </w:t>
-      </w:r>
-      <w:r>
-        <w:rPr>
-          <w:rFonts w:ascii="EB Garamond" w:cs="EB Garamond" w:eastAsia="EB Garamond" w:hAnsi="EB Garamond"/>
-          <w:rtl w:val="0"/>
-        </w:rPr>
-        <w:t xml:space="preserve"> </w:t>
+        </w:rPr>
+      </w:pPr>
+      <w:r>
+        <w:rPr>
+          <w:rtl w:val="0"/>
+        </w:rPr>
       </w:r>
     </w:p>
     <w:p>
@@ -149,30 +130,39 @@
         </w:pBdr>
         <w:shd w:fill="auto" w:val="clear"/>
         <w:tabs>
-          <w:tab w:val="left" w:pos="4519"/>
+          <w:tab w:val="left" w:leader="none" w:pos="4519"/>
         </w:tabs>
         <w:spacing w:after="0" w:before="60" w:line="240" w:lineRule="auto"/>
         <w:ind w:left="0" w:right="0" w:firstLine="0"/>
         <w:jc w:val="left"/>
         <w:rPr>
           <w:rFonts w:ascii="EB Garamond" w:cs="EB Garamond" w:eastAsia="EB Garamond" w:hAnsi="EB Garamond"/>
-          <w:color w:val="1155cc"/>
-        </w:rPr>
-      </w:pPr>
-      <w:hyperlink r:id="rId7">
+        </w:rPr>
+      </w:pPr>
+      <w:hyperlink r:id="rId6">
         <w:r>
           <w:rPr>
             <w:rFonts w:ascii="EB Garamond" w:cs="EB Garamond" w:eastAsia="EB Garamond" w:hAnsi="EB Garamond"/>
             <w:color w:val="1155cc"/>
             <w:rtl w:val="0"/>
           </w:rPr>
-          <w:t xml:space="preserve">https://github.com/davidwilliford99/</w:t>
+          <w:t xml:space="preserve">https://davidwilliford.dev/</w:t>
         </w:r>
       </w:hyperlink>
       <w:r>
         <w:rPr>
-          <w:rtl w:val="0"/>
-        </w:rPr>
+          <w:rFonts w:ascii="EB Garamond" w:cs="EB Garamond" w:eastAsia="EB Garamond" w:hAnsi="EB Garamond"/>
+          <w:color w:val="1155cc"/>
+          <w:rtl w:val="0"/>
+        </w:rPr>
+        <w:t xml:space="preserve">  </w:t>
+      </w:r>
+      <w:r>
+        <w:rPr>
+          <w:rFonts w:ascii="EB Garamond" w:cs="EB Garamond" w:eastAsia="EB Garamond" w:hAnsi="EB Garamond"/>
+          <w:rtl w:val="0"/>
+        </w:rPr>
+        <w:t xml:space="preserve"> </w:t>
       </w:r>
     </w:p>
     <w:p>
@@ -190,7 +180,7 @@
         </w:pBdr>
         <w:shd w:fill="auto" w:val="clear"/>
         <w:tabs>
-          <w:tab w:val="left" w:pos="4519"/>
+          <w:tab w:val="left" w:leader="none" w:pos="4519"/>
         </w:tabs>
         <w:spacing w:after="0" w:before="60" w:line="240" w:lineRule="auto"/>
         <w:ind w:left="0" w:right="0" w:firstLine="0"/>
@@ -200,23 +190,20 @@
           <w:color w:val="1155cc"/>
         </w:rPr>
       </w:pPr>
-      <w:hyperlink r:id="rId8">
+      <w:hyperlink r:id="rId7">
         <w:r>
           <w:rPr>
             <w:rFonts w:ascii="EB Garamond" w:cs="EB Garamond" w:eastAsia="EB Garamond" w:hAnsi="EB Garamond"/>
             <w:color w:val="1155cc"/>
             <w:rtl w:val="0"/>
           </w:rPr>
-          <w:t xml:space="preserve">https://www.linkedin.com/in/davidwilliford99/</w:t>
+          <w:t xml:space="preserve">https://github.com/davidwilliford99/</w:t>
         </w:r>
       </w:hyperlink>
       <w:r>
         <w:rPr>
-          <w:rFonts w:ascii="EB Garamond" w:cs="EB Garamond" w:eastAsia="EB Garamond" w:hAnsi="EB Garamond"/>
-          <w:color w:val="1155cc"/>
-          <w:rtl w:val="0"/>
-        </w:rPr>
-        <w:t xml:space="preserve"> </w:t>
+          <w:rtl w:val="0"/>
+        </w:rPr>
       </w:r>
     </w:p>
     <w:p>
@@ -234,7 +221,51 @@
         </w:pBdr>
         <w:shd w:fill="auto" w:val="clear"/>
         <w:tabs>
-          <w:tab w:val="left" w:pos="4519"/>
+          <w:tab w:val="left" w:leader="none" w:pos="4519"/>
+        </w:tabs>
+        <w:spacing w:after="0" w:before="60" w:line="240" w:lineRule="auto"/>
+        <w:ind w:left="0" w:right="0" w:firstLine="0"/>
+        <w:jc w:val="left"/>
+        <w:rPr>
+          <w:rFonts w:ascii="EB Garamond" w:cs="EB Garamond" w:eastAsia="EB Garamond" w:hAnsi="EB Garamond"/>
+          <w:color w:val="1155cc"/>
+        </w:rPr>
+      </w:pPr>
+      <w:hyperlink r:id="rId8">
+        <w:r>
+          <w:rPr>
+            <w:rFonts w:ascii="EB Garamond" w:cs="EB Garamond" w:eastAsia="EB Garamond" w:hAnsi="EB Garamond"/>
+            <w:color w:val="1155cc"/>
+            <w:rtl w:val="0"/>
+          </w:rPr>
+          <w:t xml:space="preserve">https://www.linkedin.com/in/davidwilliford99/</w:t>
+        </w:r>
+      </w:hyperlink>
+      <w:r>
+        <w:rPr>
+          <w:rFonts w:ascii="EB Garamond" w:cs="EB Garamond" w:eastAsia="EB Garamond" w:hAnsi="EB Garamond"/>
+          <w:color w:val="1155cc"/>
+          <w:rtl w:val="0"/>
+        </w:rPr>
+        <w:t xml:space="preserve"> </w:t>
+      </w:r>
+    </w:p>
+    <w:p>
+      <w:pPr>
+        <w:keepNext w:val="0"/>
+        <w:keepLines w:val="0"/>
+        <w:pageBreakBefore w:val="0"/>
+        <w:widowControl w:val="0"/>
+        <w:pBdr>
+          <w:top w:space="0" w:sz="0" w:val="nil"/>
+          <w:left w:space="0" w:sz="0" w:val="nil"/>
+          <w:bottom w:space="0" w:sz="0" w:val="nil"/>
+          <w:right w:space="0" w:sz="0" w:val="nil"/>
+          <w:between w:space="0" w:sz="0" w:val="nil"/>
+        </w:pBdr>
+        <w:shd w:fill="auto" w:val="clear"/>
+        <w:tabs>
+          <w:tab w:val="left" w:leader="none" w:pos="4519"/>
         </w:tabs>
         <w:spacing w:after="0" w:before="60" w:line="240" w:lineRule="auto"/>
         <w:ind w:left="0" w:right="0" w:firstLine="0"/>
@@ -277,7 +308,7 @@
     <w:p>
       <w:pPr>
         <w:tabs>
-          <w:tab w:val="left" w:pos="1660"/>
+          <w:tab w:val="left" w:leader="none" w:pos="1660"/>
         </w:tabs>
         <w:spacing w:line="252.00000000000003" w:lineRule="auto"/>
         <w:rPr>
@@ -296,7 +327,7 @@
     <w:p>
       <w:pPr>
         <w:tabs>
-          <w:tab w:val="left" w:pos="7299"/>
+          <w:tab w:val="left" w:leader="none" w:pos="7299"/>
         </w:tabs>
         <w:spacing w:before="7" w:lineRule="auto"/>
         <w:ind w:left="100" w:firstLine="0"/>
@@ -320,7 +351,7 @@
     <w:p>
       <w:pPr>
         <w:tabs>
-          <w:tab w:val="left" w:pos="7299"/>
+          <w:tab w:val="left" w:leader="none" w:pos="7299"/>
         </w:tabs>
         <w:spacing w:before="37" w:lineRule="auto"/>
         <w:ind w:left="100" w:firstLine="0"/>
@@ -626,7 +657,7 @@
     <w:p>
       <w:pPr>
         <w:tabs>
-          <w:tab w:val="left" w:pos="1660"/>
+          <w:tab w:val="left" w:leader="none" w:pos="1660"/>
         </w:tabs>
         <w:spacing w:line="252.00000000000003" w:lineRule="auto"/>
         <w:rPr>
@@ -645,7 +676,7 @@
     <w:p>
       <w:pPr>
         <w:tabs>
-          <w:tab w:val="left" w:pos="6427"/>
+          <w:tab w:val="left" w:leader="none" w:pos="6427"/>
         </w:tabs>
         <w:spacing w:before="42" w:lineRule="auto"/>
         <w:ind w:left="0" w:right="0" w:firstLine="0"/>
@@ -708,7 +739,7 @@
         </w:pBdr>
         <w:shd w:fill="auto" w:val="clear"/>
         <w:tabs>
-          <w:tab w:val="left" w:pos="6440"/>
+          <w:tab w:val="left" w:leader="none" w:pos="6440"/>
         </w:tabs>
         <w:spacing w:after="0" w:before="38" w:line="240" w:lineRule="auto"/>
         <w:ind w:left="100" w:right="0" w:firstLine="0"/>
@@ -779,8 +810,8 @@
         </w:pBdr>
         <w:shd w:fill="auto" w:val="clear"/>
         <w:tabs>
-          <w:tab w:val="left" w:pos="459"/>
-          <w:tab w:val="left" w:pos="460"/>
+          <w:tab w:val="left" w:leader="none" w:pos="459"/>
+          <w:tab w:val="left" w:leader="none" w:pos="460"/>
         </w:tabs>
         <w:spacing w:after="0" w:before="38" w:line="240" w:lineRule="auto"/>
         <w:ind w:left="460" w:right="0" w:hanging="360"/>
@@ -856,8 +887,8 @@
         </w:pBdr>
         <w:shd w:fill="auto" w:val="clear"/>
         <w:tabs>
-          <w:tab w:val="left" w:pos="459"/>
-          <w:tab w:val="left" w:pos="460"/>
+          <w:tab w:val="left" w:leader="none" w:pos="459"/>
+          <w:tab w:val="left" w:leader="none" w:pos="460"/>
         </w:tabs>
         <w:spacing w:after="0" w:before="38" w:line="276" w:lineRule="auto"/>
         <w:ind w:left="460" w:right="1094" w:hanging="360"/>
@@ -895,7 +926,30 @@
           <w:vertAlign w:val="baseline"/>
           <w:rtl w:val="0"/>
         </w:rPr>
-        <w:t xml:space="preserve">including form validation, user authentication, RESTful APIs, cloud storage, containerization, kubernetes and CI/CD pipelines</w:t>
+        <w:t xml:space="preserve">including Docker deployment, user </w:t>
+      </w:r>
+      <w:r>
+        <w:rPr>
+          <w:rFonts w:ascii="EB Garamond" w:cs="EB Garamond" w:eastAsia="EB Garamond" w:hAnsi="EB Garamond"/>
+          <w:rtl w:val="0"/>
+        </w:rPr>
+        <w:t xml:space="preserve">authentication</w:t>
+      </w:r>
+      <w:r>
+        <w:rPr>
+          <w:rFonts w:ascii="EB Garamond" w:cs="EB Garamond" w:eastAsia="EB Garamond" w:hAnsi="EB Garamond"/>
+          <w:i w:val="0"/>
+          <w:smallCaps w:val="0"/>
+          <w:strike w:val="0"/>
+          <w:color w:val="000000"/>
+          <w:sz w:val="22"/>
+          <w:szCs w:val="22"/>
+          <w:u w:val="none"/>
+          <w:shd w:fill="auto" w:val="clear"/>
+          <w:vertAlign w:val="baseline"/>
+          <w:rtl w:val="0"/>
+        </w:rPr>
+        <w:t xml:space="preserve">, REST APIs, cloud storage, kubernetes and CI/CD pipelines</w:t>
       </w:r>
     </w:p>
     <w:p>
@@ -937,7 +991,7 @@
     <w:p>
       <w:pPr>
         <w:tabs>
-          <w:tab w:val="left" w:pos="6403"/>
+          <w:tab w:val="left" w:leader="none" w:pos="6403"/>
         </w:tabs>
         <w:spacing w:before="0" w:lineRule="auto"/>
         <w:ind w:left="100" w:right="0" w:firstLine="0"/>
@@ -982,16 +1036,28 @@
           <w:rFonts w:ascii="EB Garamond" w:cs="EB Garamond" w:eastAsia="EB Garamond" w:hAnsi="EB Garamond"/>
           <w:rtl w:val="0"/>
         </w:rPr>
-        <w:t xml:space="preserve">           </w:t>
-      </w:r>
-      <w:r>
-        <w:rPr>
-          <w:rFonts w:ascii="EB Garamond" w:cs="EB Garamond" w:eastAsia="EB Garamond" w:hAnsi="EB Garamond"/>
-          <w:sz w:val="22"/>
-          <w:szCs w:val="22"/>
-          <w:rtl w:val="0"/>
-        </w:rPr>
-        <w:t xml:space="preserve">Nov 2022 - Present</w:t>
+        <w:t xml:space="preserve">       </w:t>
+      </w:r>
+      <w:r>
+        <w:rPr>
+          <w:rFonts w:ascii="EB Garamond" w:cs="EB Garamond" w:eastAsia="EB Garamond" w:hAnsi="EB Garamond"/>
+          <w:sz w:val="22"/>
+          <w:szCs w:val="22"/>
+          <w:rtl w:val="0"/>
+        </w:rPr>
+        <w:t xml:space="preserve">Nov 2022 - </w:t>
+      </w:r>
+      <w:r>
+        <w:rPr>
+          <w:rFonts w:ascii="EB Garamond" w:cs="EB Garamond" w:eastAsia="EB Garamond" w:hAnsi="EB Garamond"/>
+          <w:rtl w:val="0"/>
+        </w:rPr>
+        <w:t xml:space="preserve">Jan 2023</w:t>
+      </w:r>
+      <w:r>
+        <w:rPr>
+          <w:rtl w:val="0"/>
+        </w:rPr>
       </w:r>
     </w:p>
     <w:p>
@@ -1009,7 +1075,7 @@
         </w:pBdr>
         <w:shd w:fill="auto" w:val="clear"/>
         <w:tabs>
-          <w:tab w:val="left" w:pos="6415"/>
+          <w:tab w:val="left" w:leader="none" w:pos="6415"/>
         </w:tabs>
         <w:spacing w:after="0" w:before="38" w:line="240" w:lineRule="auto"/>
         <w:ind w:left="100" w:right="0" w:firstLine="0"/>
@@ -1052,7 +1118,7 @@
           <w:numId w:val="1"/>
         </w:numPr>
         <w:tabs>
-          <w:tab w:val="left" w:pos="6415"/>
+          <w:tab w:val="left" w:leader="none" w:pos="6415"/>
         </w:tabs>
         <w:spacing w:before="38" w:lineRule="auto"/>
         <w:ind w:left="460" w:hanging="360"/>
@@ -1087,8 +1153,8 @@
         </w:pBdr>
         <w:shd w:fill="auto" w:val="clear"/>
         <w:tabs>
-          <w:tab w:val="left" w:pos="459"/>
-          <w:tab w:val="left" w:pos="460"/>
+          <w:tab w:val="left" w:leader="none" w:pos="459"/>
+          <w:tab w:val="left" w:leader="none" w:pos="460"/>
         </w:tabs>
         <w:spacing w:after="0" w:before="38" w:line="240" w:lineRule="auto"/>
         <w:ind w:left="460" w:right="0" w:hanging="360"/>
@@ -1118,7 +1184,7 @@
           <w:vertAlign w:val="baseline"/>
           <w:rtl w:val="0"/>
         </w:rPr>
-        <w:t xml:space="preserve">Integrated interactive graphs into a web application using React and Quarto documents             </w:t>
+        <w:t xml:space="preserve">Integrated interactive graphs into a React web application</w:t>
       </w:r>
       <w:r>
         <w:rPr>
@@ -1134,7 +1200,6 @@
           <w:vertAlign w:val="baseline"/>
           <w:rtl w:val="0"/>
         </w:rPr>
-        <w:tab/>
         <w:tab/>
         <w:tab/>
         <w:tab/>
@@ -1161,8 +1226,8 @@
         </w:pBdr>
         <w:shd w:fill="auto" w:val="clear"/>
         <w:tabs>
-          <w:tab w:val="left" w:pos="459"/>
-          <w:tab w:val="left" w:pos="460"/>
+          <w:tab w:val="left" w:leader="none" w:pos="459"/>
+          <w:tab w:val="left" w:leader="none" w:pos="460"/>
         </w:tabs>
         <w:spacing w:after="0" w:before="38" w:line="240" w:lineRule="auto"/>
         <w:ind w:left="460" w:right="0" w:firstLine="0"/>
@@ -1205,7 +1270,7 @@
     <w:p>
       <w:pPr>
         <w:tabs>
-          <w:tab w:val="left" w:pos="1660"/>
+          <w:tab w:val="left" w:leader="none" w:pos="1660"/>
         </w:tabs>
         <w:spacing w:line="252.00000000000003" w:lineRule="auto"/>
         <w:rPr>
@@ -1213,6 +1278,119 @@
           <w:b w:val="1"/>
           <w:sz w:val="12"/>
           <w:szCs w:val="12"/>
+        </w:rPr>
+      </w:pPr>
+      <w:r>
+        <w:rPr>
+          <w:rtl w:val="0"/>
+        </w:rPr>
+      </w:r>
+    </w:p>
+    <w:p>
+      <w:pPr>
+        <w:pStyle w:val="Heading2"/>
+        <w:ind w:firstLine="100"/>
+        <w:rPr>
+          <w:rFonts w:ascii="EB Garamond" w:cs="EB Garamond" w:eastAsia="EB Garamond" w:hAnsi="EB Garamond"/>
+          <w:b w:val="0"/>
+        </w:rPr>
+      </w:pPr>
+      <w:bookmarkStart w:colFirst="0" w:colLast="0" w:name="_vu5n5df4grw" w:id="0"/>
+      <w:bookmarkEnd w:id="0"/>
+      <w:r>
+        <w:rPr>
+          <w:rFonts w:ascii="EB Garamond" w:cs="EB Garamond" w:eastAsia="EB Garamond" w:hAnsi="EB Garamond"/>
+          <w:b w:val="0"/>
+          <w:rtl w:val="0"/>
+        </w:rPr>
+        <w:t xml:space="preserve">MajorStatistics Web Application</w:t>
+      </w:r>
+    </w:p>
+    <w:p>
+      <w:pPr>
+        <w:numPr>
+          <w:ilvl w:val="0"/>
+          <w:numId w:val="1"/>
+        </w:numPr>
+        <w:tabs>
+          <w:tab w:val="left" w:leader="none" w:pos="459"/>
+          <w:tab w:val="left" w:leader="none" w:pos="460"/>
+        </w:tabs>
+        <w:spacing w:before="38" w:lineRule="auto"/>
+        <w:ind w:left="460" w:hanging="360"/>
+        <w:rPr>
+          <w:rFonts w:ascii="EB Garamond" w:cs="EB Garamond" w:eastAsia="EB Garamond" w:hAnsi="EB Garamond"/>
+          <w:b w:val="0"/>
+        </w:rPr>
+      </w:pPr>
+      <w:r>
+        <w:rPr>
+          <w:rFonts w:ascii="EB Garamond" w:cs="EB Garamond" w:eastAsia="EB Garamond" w:hAnsi="EB Garamond"/>
+          <w:rtl w:val="0"/>
+        </w:rPr>
+        <w:t xml:space="preserve">Full stack web application using React, Spring Boot and MySQL</w:t>
+      </w:r>
+    </w:p>
+    <w:p>
+      <w:pPr>
+        <w:numPr>
+          <w:ilvl w:val="0"/>
+          <w:numId w:val="1"/>
+        </w:numPr>
+        <w:tabs>
+          <w:tab w:val="left" w:leader="none" w:pos="459"/>
+          <w:tab w:val="left" w:leader="none" w:pos="460"/>
+        </w:tabs>
+        <w:spacing w:before="38" w:lineRule="auto"/>
+        <w:ind w:left="460" w:hanging="360"/>
+        <w:rPr>
+          <w:rFonts w:ascii="EB Garamond" w:cs="EB Garamond" w:eastAsia="EB Garamond" w:hAnsi="EB Garamond"/>
+          <w:b w:val="0"/>
+        </w:rPr>
+      </w:pPr>
+      <w:r>
+        <w:rPr>
+          <w:rFonts w:ascii="EB Garamond" w:cs="EB Garamond" w:eastAsia="EB Garamond" w:hAnsi="EB Garamond"/>
+          <w:rtl w:val="0"/>
+        </w:rPr>
+        <w:t xml:space="preserve">Displays statistics and graphics pertaining to hundreds of undergraduate majors </w:t>
+      </w:r>
+    </w:p>
+    <w:p>
+      <w:pPr>
+        <w:numPr>
+          <w:ilvl w:val="0"/>
+          <w:numId w:val="1"/>
+        </w:numPr>
+        <w:tabs>
+          <w:tab w:val="left" w:leader="none" w:pos="459"/>
+          <w:tab w:val="left" w:leader="none" w:pos="460"/>
+        </w:tabs>
+        <w:spacing w:before="38" w:lineRule="auto"/>
+        <w:ind w:left="460" w:hanging="360"/>
+        <w:rPr>
+          <w:rFonts w:ascii="EB Garamond" w:cs="EB Garamond" w:eastAsia="EB Garamond" w:hAnsi="EB Garamond"/>
+          <w:b w:val="0"/>
+        </w:rPr>
+      </w:pPr>
+      <w:r>
+        <w:rPr>
+          <w:rFonts w:ascii="EB Garamond" w:cs="EB Garamond" w:eastAsia="EB Garamond" w:hAnsi="EB Garamond"/>
+          <w:rtl w:val="0"/>
+        </w:rPr>
+        <w:t xml:space="preserve">Implements Spring Security, Spring JPA,  React Hooks,  React props, and many React/Spring Boot best practices</w:t>
+      </w:r>
+    </w:p>
+    <w:p>
+      <w:pPr>
+        <w:tabs>
+          <w:tab w:val="left" w:leader="none" w:pos="459"/>
+          <w:tab w:val="left" w:leader="none" w:pos="460"/>
+        </w:tabs>
+        <w:spacing w:before="38" w:lineRule="auto"/>
+        <w:ind w:left="460" w:firstLine="0"/>
+        <w:rPr>
+          <w:rFonts w:ascii="EB Garamond" w:cs="EB Garamond" w:eastAsia="EB Garamond" w:hAnsi="EB Garamond"/>
         </w:rPr>
       </w:pPr>
       <w:r>
@@ -1258,8 +1436,8 @@
         </w:pBdr>
         <w:shd w:fill="auto" w:val="clear"/>
         <w:tabs>
-          <w:tab w:val="left" w:pos="459"/>
-          <w:tab w:val="left" w:pos="460"/>
+          <w:tab w:val="left" w:leader="none" w:pos="459"/>
+          <w:tab w:val="left" w:leader="none" w:pos="460"/>
         </w:tabs>
         <w:spacing w:after="0" w:before="38" w:line="240" w:lineRule="auto"/>
         <w:ind w:left="460" w:right="0" w:hanging="360"/>
@@ -1312,8 +1490,8 @@
         </w:pBdr>
         <w:shd w:fill="auto" w:val="clear"/>
         <w:tabs>
-          <w:tab w:val="left" w:pos="459"/>
-          <w:tab w:val="left" w:pos="460"/>
+          <w:tab w:val="left" w:leader="none" w:pos="459"/>
+          <w:tab w:val="left" w:leader="none" w:pos="460"/>
         </w:tabs>
         <w:spacing w:after="0" w:before="38" w:line="240" w:lineRule="auto"/>
         <w:ind w:left="460" w:right="0" w:hanging="360"/>
@@ -1419,8 +1597,8 @@
         </w:pBdr>
         <w:shd w:fill="auto" w:val="clear"/>
         <w:tabs>
-          <w:tab w:val="left" w:pos="459"/>
-          <w:tab w:val="left" w:pos="460"/>
+          <w:tab w:val="left" w:leader="none" w:pos="459"/>
+          <w:tab w:val="left" w:leader="none" w:pos="460"/>
         </w:tabs>
         <w:spacing w:after="0" w:before="38" w:line="276" w:lineRule="auto"/>
         <w:ind w:left="460" w:right="1119" w:hanging="360"/>
@@ -1452,189 +1630,6 @@
           <w:rtl w:val="0"/>
         </w:rPr>
         <w:t xml:space="preserve">Implements many computer science concepts including linked lists, recursion and multi-dimensional arrays</w:t>
-      </w:r>
-    </w:p>
-    <w:p>
-      <w:pPr>
-        <w:keepNext w:val="0"/>
-        <w:keepLines w:val="0"/>
-        <w:pageBreakBefore w:val="0"/>
-        <w:widowControl w:val="0"/>
-        <w:pBdr>
-          <w:top w:space="0" w:sz="0" w:val="nil"/>
-          <w:left w:space="0" w:sz="0" w:val="nil"/>
-          <w:bottom w:space="0" w:sz="0" w:val="nil"/>
-          <w:right w:space="0" w:sz="0" w:val="nil"/>
-          <w:between w:space="0" w:sz="0" w:val="nil"/>
-        </w:pBdr>
-        <w:shd w:fill="auto" w:val="clear"/>
-        <w:spacing w:after="0" w:before="3" w:line="240" w:lineRule="auto"/>
-        <w:ind w:left="0" w:right="0" w:firstLine="0"/>
-        <w:jc w:val="left"/>
-        <w:rPr>
-          <w:rFonts w:ascii="EB Garamond" w:cs="EB Garamond" w:eastAsia="EB Garamond" w:hAnsi="EB Garamond"/>
-          <w:i w:val="0"/>
-          <w:smallCaps w:val="0"/>
-          <w:strike w:val="0"/>
-          <w:color w:val="000000"/>
-          <w:sz w:val="25"/>
-          <w:szCs w:val="25"/>
-          <w:u w:val="none"/>
-          <w:shd w:fill="auto" w:val="clear"/>
-          <w:vertAlign w:val="baseline"/>
-        </w:rPr>
-      </w:pPr>
-      <w:r>
-        <w:rPr>
-          <w:rtl w:val="0"/>
-        </w:rPr>
-      </w:r>
-    </w:p>
-    <w:p>
-      <w:pPr>
-        <w:pStyle w:val="Heading2"/>
-        <w:ind w:firstLine="100"/>
-        <w:rPr>
-          <w:rFonts w:ascii="EB Garamond" w:cs="EB Garamond" w:eastAsia="EB Garamond" w:hAnsi="EB Garamond"/>
-          <w:b w:val="0"/>
-        </w:rPr>
-      </w:pPr>
-      <w:r>
-        <w:rPr>
-          <w:rFonts w:ascii="EB Garamond" w:cs="EB Garamond" w:eastAsia="EB Garamond" w:hAnsi="EB Garamond"/>
-          <w:b w:val="0"/>
-          <w:rtl w:val="0"/>
-        </w:rPr>
-        <w:t xml:space="preserve">MajorStatistics Web Application</w:t>
-      </w:r>
-      <w:r>
-        <w:rPr>
-          <w:rtl w:val="0"/>
-        </w:rPr>
-      </w:r>
-    </w:p>
-    <w:p>
-      <w:pPr>
-        <w:keepNext w:val="0"/>
-        <w:keepLines w:val="0"/>
-        <w:pageBreakBefore w:val="0"/>
-        <w:widowControl w:val="0"/>
-        <w:numPr>
-          <w:ilvl w:val="0"/>
-          <w:numId w:val="1"/>
-        </w:numPr>
-        <w:pBdr>
-          <w:top w:space="0" w:sz="0" w:val="nil"/>
-          <w:left w:space="0" w:sz="0" w:val="nil"/>
-          <w:bottom w:space="0" w:sz="0" w:val="nil"/>
-          <w:right w:space="0" w:sz="0" w:val="nil"/>
-          <w:between w:space="0" w:sz="0" w:val="nil"/>
-        </w:pBdr>
-        <w:shd w:fill="auto" w:val="clear"/>
-        <w:tabs>
-          <w:tab w:val="left" w:pos="459"/>
-          <w:tab w:val="left" w:pos="460"/>
-        </w:tabs>
-        <w:spacing w:after="0" w:before="38" w:line="240" w:lineRule="auto"/>
-        <w:ind w:left="460" w:right="0" w:hanging="360"/>
-        <w:jc w:val="left"/>
-        <w:rPr>
-          <w:rFonts w:ascii="EB Garamond" w:cs="EB Garamond" w:eastAsia="EB Garamond" w:hAnsi="EB Garamond"/>
-          <w:i w:val="0"/>
-          <w:smallCaps w:val="0"/>
-          <w:strike w:val="0"/>
-          <w:color w:val="000000"/>
-          <w:sz w:val="22"/>
-          <w:szCs w:val="22"/>
-          <w:shd w:fill="auto" w:val="clear"/>
-          <w:vertAlign w:val="baseline"/>
-        </w:rPr>
-      </w:pPr>
-      <w:r>
-        <w:rPr>
-          <w:rFonts w:ascii="EB Garamond" w:cs="EB Garamond" w:eastAsia="EB Garamond" w:hAnsi="EB Garamond"/>
-          <w:rtl w:val="0"/>
-        </w:rPr>
-        <w:t xml:space="preserve">Full stack web application using React, Spring Boot and MySQL</w:t>
-      </w:r>
-      <w:r>
-        <w:rPr>
-          <w:rtl w:val="0"/>
-        </w:rPr>
-      </w:r>
-    </w:p>
-    <w:p>
-      <w:pPr>
-        <w:keepNext w:val="0"/>
-        <w:keepLines w:val="0"/>
-        <w:pageBreakBefore w:val="0"/>
-        <w:widowControl w:val="0"/>
-        <w:numPr>
-          <w:ilvl w:val="0"/>
-          <w:numId w:val="1"/>
-        </w:numPr>
-        <w:pBdr>
-          <w:top w:space="0" w:sz="0" w:val="nil"/>
-          <w:left w:space="0" w:sz="0" w:val="nil"/>
-          <w:bottom w:space="0" w:sz="0" w:val="nil"/>
-          <w:right w:space="0" w:sz="0" w:val="nil"/>
-          <w:between w:space="0" w:sz="0" w:val="nil"/>
-        </w:pBdr>
-        <w:shd w:fill="auto" w:val="clear"/>
-        <w:tabs>
-          <w:tab w:val="left" w:pos="459"/>
-          <w:tab w:val="left" w:pos="460"/>
-        </w:tabs>
-        <w:spacing w:after="0" w:before="38" w:line="240" w:lineRule="auto"/>
-        <w:ind w:left="460" w:right="0" w:hanging="360"/>
-        <w:jc w:val="left"/>
-        <w:rPr>
-          <w:rFonts w:ascii="EB Garamond" w:cs="EB Garamond" w:eastAsia="EB Garamond" w:hAnsi="EB Garamond"/>
-          <w:i w:val="0"/>
-          <w:smallCaps w:val="0"/>
-          <w:strike w:val="0"/>
-          <w:color w:val="000000"/>
-          <w:sz w:val="22"/>
-          <w:szCs w:val="22"/>
-          <w:shd w:fill="auto" w:val="clear"/>
-          <w:vertAlign w:val="baseline"/>
-        </w:rPr>
-      </w:pPr>
-      <w:r>
-        <w:rPr>
-          <w:rFonts w:ascii="EB Garamond" w:cs="EB Garamond" w:eastAsia="EB Garamond" w:hAnsi="EB Garamond"/>
-          <w:rtl w:val="0"/>
-        </w:rPr>
-        <w:t xml:space="preserve">Displays statistics and graphics regarding income and employment regarding various undergraduate majors </w:t>
-      </w:r>
-      <w:r>
-        <w:rPr>
-          <w:rtl w:val="0"/>
-        </w:rPr>
-      </w:r>
-    </w:p>
-    <w:p>
-      <w:pPr>
-        <w:numPr>
-          <w:ilvl w:val="0"/>
-          <w:numId w:val="1"/>
-        </w:numPr>
-        <w:tabs>
-          <w:tab w:val="left" w:pos="459"/>
-          <w:tab w:val="left" w:pos="460"/>
-        </w:tabs>
-        <w:spacing w:before="38" w:lineRule="auto"/>
-        <w:ind w:left="460" w:hanging="360"/>
-        <w:rPr>
-          <w:rFonts w:ascii="EB Garamond" w:cs="EB Garamond" w:eastAsia="EB Garamond" w:hAnsi="EB Garamond"/>
-        </w:rPr>
-      </w:pPr>
-      <w:r>
-        <w:rPr>
-          <w:rFonts w:ascii="EB Garamond" w:cs="EB Garamond" w:eastAsia="EB Garamond" w:hAnsi="EB Garamond"/>
-          <w:rtl w:val="0"/>
-        </w:rPr>
-        <w:t xml:space="preserve">Implements API calls, Spring JPA,  React Hooks, sorting and many React/Spring Boot best practices</w:t>
       </w:r>
       <w:r>
         <w:rPr>
@@ -1706,7 +1701,7 @@
     <w:p>
       <w:pPr>
         <w:tabs>
-          <w:tab w:val="left" w:pos="1660"/>
+          <w:tab w:val="left" w:leader="none" w:pos="1660"/>
         </w:tabs>
         <w:spacing w:line="252.00000000000003" w:lineRule="auto"/>
         <w:rPr>
@@ -1741,11 +1736,6 @@
         <w:jc w:val="left"/>
         <w:rPr>
           <w:rFonts w:ascii="EB Garamond" w:cs="EB Garamond" w:eastAsia="EB Garamond" w:hAnsi="EB Garamond"/>
-        </w:rPr>
-      </w:pPr>
-      <w:r>
-        <w:rPr>
-          <w:rFonts w:ascii="EB Garamond" w:cs="EB Garamond" w:eastAsia="EB Garamond" w:hAnsi="EB Garamond"/>
           <w:i w:val="0"/>
           <w:smallCaps w:val="0"/>
           <w:strike w:val="0"/>
@@ -1755,105 +1745,43 @@
           <w:u w:val="none"/>
           <w:shd w:fill="auto" w:val="clear"/>
           <w:vertAlign w:val="baseline"/>
+        </w:rPr>
+      </w:pPr>
+      <w:r>
+        <w:rPr>
+          <w:rFonts w:ascii="EB Garamond" w:cs="EB Garamond" w:eastAsia="EB Garamond" w:hAnsi="EB Garamond"/>
+          <w:i w:val="0"/>
+          <w:smallCaps w:val="0"/>
+          <w:strike w:val="0"/>
+          <w:color w:val="000000"/>
+          <w:sz w:val="22"/>
+          <w:szCs w:val="22"/>
+          <w:u w:val="none"/>
+          <w:shd w:fill="auto" w:val="clear"/>
+          <w:vertAlign w:val="baseline"/>
           <w:rtl w:val="0"/>
         </w:rPr>
         <w:t xml:space="preserve">Technical Experience: </w:t>
       </w:r>
-      <w:r>
-        <w:rPr>
-          <w:rFonts w:ascii="EB Garamond" w:cs="EB Garamond" w:eastAsia="EB Garamond" w:hAnsi="EB Garamond"/>
-          <w:i w:val="0"/>
-          <w:smallCaps w:val="0"/>
-          <w:strike w:val="0"/>
-          <w:color w:val="000000"/>
-          <w:sz w:val="22"/>
-          <w:szCs w:val="22"/>
-          <w:u w:val="none"/>
-          <w:shd w:fill="auto" w:val="clear"/>
-          <w:vertAlign w:val="baseline"/>
-          <w:rtl w:val="0"/>
-        </w:rPr>
-        <w:t xml:space="preserve">C/C++, Java, Python, Javascript, TypeScript, Git, Angular, React, Spring Boot, AWS, Docker, Jenkins</w:t>
-      </w:r>
-      <w:r>
-        <w:rPr>
-          <w:rFonts w:ascii="EB Garamond" w:cs="EB Garamond" w:eastAsia="EB Garamond" w:hAnsi="EB Garamond"/>
-          <w:rtl w:val="0"/>
-        </w:rPr>
-        <w:t xml:space="preserve">, HTML/CSS</w:t>
-      </w:r>
-    </w:p>
-    <w:p>
-      <w:pPr>
-        <w:keepNext w:val="0"/>
-        <w:keepLines w:val="0"/>
-        <w:pageBreakBefore w:val="0"/>
-        <w:widowControl w:val="0"/>
-        <w:pBdr>
-          <w:top w:space="0" w:sz="0" w:val="nil"/>
-          <w:left w:space="0" w:sz="0" w:val="nil"/>
-          <w:bottom w:space="0" w:sz="0" w:val="nil"/>
-          <w:right w:space="0" w:sz="0" w:val="nil"/>
-          <w:between w:space="0" w:sz="0" w:val="nil"/>
-        </w:pBdr>
-        <w:shd w:fill="auto" w:val="clear"/>
-        <w:spacing w:after="0" w:before="3" w:line="276" w:lineRule="auto"/>
-        <w:ind w:left="100" w:right="453" w:firstLine="0"/>
-        <w:jc w:val="left"/>
-        <w:rPr>
-          <w:rFonts w:ascii="EB Garamond" w:cs="EB Garamond" w:eastAsia="EB Garamond" w:hAnsi="EB Garamond"/>
-        </w:rPr>
-      </w:pPr>
-      <w:r>
-        <w:rPr>
-          <w:rtl w:val="0"/>
-        </w:rPr>
-      </w:r>
-    </w:p>
-    <w:p>
-      <w:pPr>
-        <w:keepNext w:val="0"/>
-        <w:keepLines w:val="0"/>
-        <w:pageBreakBefore w:val="0"/>
-        <w:widowControl w:val="0"/>
-        <w:pBdr>
-          <w:top w:space="0" w:sz="0" w:val="nil"/>
-          <w:left w:space="0" w:sz="0" w:val="nil"/>
-          <w:bottom w:space="0" w:sz="0" w:val="nil"/>
-          <w:right w:space="0" w:sz="0" w:val="nil"/>
-          <w:between w:space="0" w:sz="0" w:val="nil"/>
-        </w:pBdr>
-        <w:shd w:fill="auto" w:val="clear"/>
-        <w:spacing w:after="0" w:before="3" w:line="276" w:lineRule="auto"/>
-        <w:ind w:left="100" w:right="453" w:firstLine="0"/>
-        <w:jc w:val="left"/>
-        <w:rPr>
-          <w:rFonts w:ascii="EB Garamond" w:cs="EB Garamond" w:eastAsia="EB Garamond" w:hAnsi="EB Garamond"/>
-        </w:rPr>
-      </w:pPr>
-      <w:r>
-        <w:rPr>
-          <w:rFonts w:ascii="EB Garamond" w:cs="EB Garamond" w:eastAsia="EB Garamond" w:hAnsi="EB Garamond"/>
-          <w:rtl w:val="0"/>
-        </w:rPr>
-        <w:t xml:space="preserve">Feel free to visit </w:t>
-      </w:r>
-      <w:hyperlink r:id="rId10">
-        <w:r>
-          <w:rPr>
-            <w:rFonts w:ascii="EB Garamond" w:cs="EB Garamond" w:eastAsia="EB Garamond" w:hAnsi="EB Garamond"/>
-            <w:color w:val="1155cc"/>
-            <w:rtl w:val="0"/>
-          </w:rPr>
-          <w:t xml:space="preserve">davidwilliford.dev</w:t>
-        </w:r>
-      </w:hyperlink>
-      <w:r>
-        <w:rPr>
-          <w:rFonts w:ascii="EB Garamond" w:cs="EB Garamond" w:eastAsia="EB Garamond" w:hAnsi="EB Garamond"/>
-          <w:rtl w:val="0"/>
-        </w:rPr>
-        <w:t xml:space="preserve"> for more information.</w:t>
+    </w:p>
+    <w:p>
+      <w:pPr>
+        <w:numPr>
+          <w:ilvl w:val="0"/>
+          <w:numId w:val="1"/>
+        </w:numPr>
+        <w:spacing w:before="3" w:line="276" w:lineRule="auto"/>
+        <w:ind w:left="460" w:right="453" w:hanging="360"/>
+        <w:rPr>
+          <w:rFonts w:ascii="EB Garamond" w:cs="EB Garamond" w:eastAsia="EB Garamond" w:hAnsi="EB Garamond"/>
+        </w:rPr>
+      </w:pPr>
+      <w:r>
+        <w:rPr>
+          <w:rFonts w:ascii="EB Garamond" w:cs="EB Garamond" w:eastAsia="EB Garamond" w:hAnsi="EB Garamond"/>
+          <w:rtl w:val="0"/>
+        </w:rPr>
+        <w:t xml:space="preserve">C++, Java, Python, Javascript/TypeScript, Angular, React, Spring Boot, AWS, Docker, Jenkins, MySQL, HTML/CSS</w:t>
       </w:r>
       <w:r>
         <w:rPr>

</xml_diff>